<commit_message>
+ Change "MySQL" into "MariaDB" + Fix typo
</commit_message>
<xml_diff>
--- a/Proposal/SI-2020-180030070.docx
+++ b/Proposal/SI-2020-180030070.docx
@@ -5509,21 +5509,11 @@
           <w:i/>
           <w:iCs/>
         </w:rPr>
-        <w:t>E-</w:t>
-      </w:r>
-      <w:proofErr w:type="spellStart"/>
-      <w:r>
-        <w:rPr>
-          <w:i/>
-          <w:iCs/>
-        </w:rPr>
-        <w:t>Commerce</w:t>
-      </w:r>
-      <w:proofErr w:type="spellEnd"/>
+        <w:t>E-Commerce</w:t>
+      </w:r>
       <w:r>
         <w:t xml:space="preserve"> Perlengkapan Alat </w:t>
       </w:r>
-      <w:proofErr w:type="spellStart"/>
       <w:r>
         <w:rPr>
           <w:i/>
@@ -5531,7 +5521,6 @@
         </w:rPr>
         <w:t>Gaming</w:t>
       </w:r>
-      <w:proofErr w:type="spellEnd"/>
       <w:r>
         <w:t xml:space="preserve"> Berbasis Web</w:t>
       </w:r>
@@ -5561,13 +5550,8 @@
         </w:rPr>
         <w:t xml:space="preserve"> </w:t>
       </w:r>
-      <w:proofErr w:type="spellStart"/>
-      <w:r>
-        <w:t>sebuah</w:t>
-      </w:r>
-      <w:proofErr w:type="spellEnd"/>
-      <w:r>
-        <w:t xml:space="preserve"> aplikasi</w:t>
+      <w:r>
+        <w:t>sebuah aplikasi</w:t>
       </w:r>
       <w:r>
         <w:t xml:space="preserve"> </w:t>
@@ -5577,17 +5561,8 @@
           <w:i/>
           <w:iCs/>
         </w:rPr>
-        <w:t>e-</w:t>
-      </w:r>
-      <w:proofErr w:type="spellStart"/>
-      <w:r>
-        <w:rPr>
-          <w:i/>
-          <w:iCs/>
-        </w:rPr>
-        <w:t>commerce</w:t>
-      </w:r>
-      <w:proofErr w:type="spellEnd"/>
+        <w:t>e-commerce</w:t>
+      </w:r>
       <w:r>
         <w:t xml:space="preserve"> berbasis </w:t>
       </w:r>
@@ -5598,17 +5573,41 @@
         <w:t xml:space="preserve">yang </w:t>
       </w:r>
       <w:r>
-        <w:t xml:space="preserve">membantu </w:t>
-      </w:r>
-      <w:proofErr w:type="spellStart"/>
-      <w:r>
-        <w:t>perusahan</w:t>
-      </w:r>
-      <w:proofErr w:type="spellEnd"/>
-      <w:r>
-        <w:t xml:space="preserve"> </w:t>
-      </w:r>
-      <w:proofErr w:type="spellStart"/>
+        <w:t xml:space="preserve">membantu perusahan </w:t>
+      </w:r>
+      <w:r>
+        <w:rPr>
+          <w:i/>
+          <w:iCs/>
+        </w:rPr>
+        <w:t xml:space="preserve">game </w:t>
+      </w:r>
+      <w:r>
+        <w:t xml:space="preserve">yang akan mengadakan </w:t>
+      </w:r>
+      <w:r>
+        <w:rPr>
+          <w:i/>
+          <w:iCs/>
+        </w:rPr>
+        <w:t xml:space="preserve">event game </w:t>
+      </w:r>
+      <w:r>
+        <w:t xml:space="preserve">untuk membeli </w:t>
+      </w:r>
+      <w:r>
+        <w:t xml:space="preserve">peralatan alat </w:t>
+      </w:r>
+      <w:r>
+        <w:rPr>
+          <w:i/>
+          <w:iCs/>
+        </w:rPr>
+        <w:t>gaming</w:t>
+      </w:r>
+      <w:r>
+        <w:t xml:space="preserve"> dan </w:t>
+      </w:r>
       <w:r>
         <w:rPr>
           <w:i/>
@@ -5616,76 +5615,6 @@
         </w:rPr>
         <w:t>game</w:t>
       </w:r>
-      <w:proofErr w:type="spellEnd"/>
-      <w:r>
-        <w:rPr>
-          <w:i/>
-          <w:iCs/>
-        </w:rPr>
-        <w:t xml:space="preserve"> </w:t>
-      </w:r>
-      <w:r>
-        <w:t xml:space="preserve">yang akan mengadakan </w:t>
-      </w:r>
-      <w:proofErr w:type="spellStart"/>
-      <w:r>
-        <w:rPr>
-          <w:i/>
-          <w:iCs/>
-        </w:rPr>
-        <w:t>event</w:t>
-      </w:r>
-      <w:proofErr w:type="spellEnd"/>
-      <w:r>
-        <w:rPr>
-          <w:i/>
-          <w:iCs/>
-        </w:rPr>
-        <w:t xml:space="preserve"> </w:t>
-      </w:r>
-      <w:proofErr w:type="spellStart"/>
-      <w:r>
-        <w:rPr>
-          <w:i/>
-          <w:iCs/>
-        </w:rPr>
-        <w:t>game</w:t>
-      </w:r>
-      <w:proofErr w:type="spellEnd"/>
-      <w:r>
-        <w:rPr>
-          <w:i/>
-          <w:iCs/>
-        </w:rPr>
-        <w:t xml:space="preserve"> </w:t>
-      </w:r>
-      <w:r>
-        <w:t xml:space="preserve">untuk membeli </w:t>
-      </w:r>
-      <w:r>
-        <w:t xml:space="preserve">peralatan alat </w:t>
-      </w:r>
-      <w:proofErr w:type="spellStart"/>
-      <w:r>
-        <w:rPr>
-          <w:i/>
-          <w:iCs/>
-        </w:rPr>
-        <w:t>gaming</w:t>
-      </w:r>
-      <w:proofErr w:type="spellEnd"/>
-      <w:r>
-        <w:t xml:space="preserve"> dan </w:t>
-      </w:r>
-      <w:proofErr w:type="spellStart"/>
-      <w:r>
-        <w:rPr>
-          <w:i/>
-          <w:iCs/>
-        </w:rPr>
-        <w:t>game</w:t>
-      </w:r>
-      <w:proofErr w:type="spellEnd"/>
       <w:r>
         <w:t xml:space="preserve">. </w:t>
       </w:r>
@@ -5716,7 +5645,6 @@
       <w:r>
         <w:t xml:space="preserve">Marketplace Komoditi Hasil Pertanian di Kecamatan Kintamani Berbasis Web Menggunakan </w:t>
       </w:r>
-      <w:proofErr w:type="spellStart"/>
       <w:r>
         <w:rPr>
           <w:i/>
@@ -5724,17 +5652,8 @@
         </w:rPr>
         <w:t>Framework</w:t>
       </w:r>
-      <w:proofErr w:type="spellEnd"/>
-      <w:r>
-        <w:t xml:space="preserve"> </w:t>
-      </w:r>
-      <w:proofErr w:type="spellStart"/>
-      <w:r>
-        <w:t>Codeigniter</w:t>
-      </w:r>
-      <w:proofErr w:type="spellEnd"/>
-      <w:r>
-        <w:t>”</w:t>
+      <w:r>
+        <w:t xml:space="preserve"> Codeigniter”</w:t>
       </w:r>
       <w:r>
         <w:rPr>
@@ -5801,7 +5720,6 @@
         </w:rPr>
         <w:t xml:space="preserve">Dari penelitian ini, dihasilkan sebuah </w:t>
       </w:r>
-      <w:proofErr w:type="spellStart"/>
       <w:r>
         <w:rPr>
           <w:rFonts w:eastAsia="Times New Roman" w:cs="Arial"/>
@@ -5810,7 +5728,6 @@
         </w:rPr>
         <w:t>sebuah</w:t>
       </w:r>
-      <w:proofErr w:type="spellEnd"/>
       <w:r>
         <w:rPr>
           <w:rFonts w:eastAsia="Times New Roman" w:cs="Arial"/>
@@ -5835,29 +5752,7 @@
           <w:color w:val="000000"/>
           <w:lang w:eastAsia="id-ID"/>
         </w:rPr>
-        <w:t>e-</w:t>
-      </w:r>
-      <w:proofErr w:type="spellStart"/>
-      <w:r>
-        <w:rPr>
-          <w:rFonts w:eastAsia="Times New Roman" w:cs="Arial"/>
-          <w:i/>
-          <w:iCs/>
-          <w:color w:val="000000"/>
-          <w:lang w:eastAsia="id-ID"/>
-        </w:rPr>
-        <w:t>commerce</w:t>
-      </w:r>
-      <w:proofErr w:type="spellEnd"/>
-      <w:r>
-        <w:rPr>
-          <w:rFonts w:eastAsia="Times New Roman" w:cs="Arial"/>
-          <w:i/>
-          <w:iCs/>
-          <w:color w:val="000000"/>
-          <w:lang w:eastAsia="id-ID"/>
-        </w:rPr>
-        <w:t xml:space="preserve"> </w:t>
+        <w:t xml:space="preserve">e-commerce </w:t>
       </w:r>
       <w:r>
         <w:rPr>
@@ -5883,7 +5778,6 @@
         </w:rPr>
         <w:t xml:space="preserve">sebagai wadah </w:t>
       </w:r>
-      <w:proofErr w:type="spellStart"/>
       <w:r>
         <w:rPr>
           <w:rFonts w:eastAsia="Times New Roman" w:cs="Arial"/>
@@ -5894,7 +5788,6 @@
         </w:rPr>
         <w:t>online</w:t>
       </w:r>
-      <w:proofErr w:type="spellEnd"/>
       <w:r>
         <w:rPr>
           <w:rFonts w:eastAsia="Times New Roman" w:cs="Arial"/>
@@ -5903,7 +5796,6 @@
         </w:rPr>
         <w:t xml:space="preserve"> </w:t>
       </w:r>
-      <w:proofErr w:type="spellStart"/>
       <w:r>
         <w:rPr>
           <w:rFonts w:eastAsia="Times New Roman" w:cs="Arial"/>
@@ -5914,7 +5806,6 @@
         </w:rPr>
         <w:t>marketplace</w:t>
       </w:r>
-      <w:proofErr w:type="spellEnd"/>
       <w:r>
         <w:rPr>
           <w:rFonts w:eastAsia="Times New Roman" w:cs="Arial"/>
@@ -5990,29 +5881,7 @@
           <w:color w:val="000000"/>
           <w:lang w:eastAsia="id-ID"/>
         </w:rPr>
-        <w:t>e-</w:t>
-      </w:r>
-      <w:proofErr w:type="spellStart"/>
-      <w:r>
-        <w:rPr>
-          <w:rFonts w:eastAsia="Times New Roman" w:cs="Arial"/>
-          <w:i/>
-          <w:iCs/>
-          <w:color w:val="000000"/>
-          <w:lang w:eastAsia="id-ID"/>
-        </w:rPr>
-        <w:t>commerce</w:t>
-      </w:r>
-      <w:proofErr w:type="spellEnd"/>
-      <w:r>
-        <w:rPr>
-          <w:rFonts w:eastAsia="Times New Roman" w:cs="Arial"/>
-          <w:i/>
-          <w:iCs/>
-          <w:color w:val="000000"/>
-          <w:lang w:eastAsia="id-ID"/>
-        </w:rPr>
-        <w:t xml:space="preserve"> </w:t>
+        <w:t xml:space="preserve">e-commerce </w:t>
       </w:r>
       <w:r>
         <w:rPr>
@@ -6086,29 +5955,7 @@
           <w:color w:val="000000"/>
           <w:lang w:eastAsia="id-ID"/>
         </w:rPr>
-        <w:t>e-</w:t>
-      </w:r>
-      <w:proofErr w:type="spellStart"/>
-      <w:r>
-        <w:rPr>
-          <w:rFonts w:eastAsia="Times New Roman" w:cs="Arial"/>
-          <w:i/>
-          <w:iCs/>
-          <w:color w:val="000000"/>
-          <w:lang w:eastAsia="id-ID"/>
-        </w:rPr>
-        <w:t>commerce</w:t>
-      </w:r>
-      <w:proofErr w:type="spellEnd"/>
-      <w:r>
-        <w:rPr>
-          <w:rFonts w:eastAsia="Times New Roman" w:cs="Arial"/>
-          <w:i/>
-          <w:iCs/>
-          <w:color w:val="000000"/>
-          <w:lang w:eastAsia="id-ID"/>
-        </w:rPr>
-        <w:t xml:space="preserve"> </w:t>
+        <w:t xml:space="preserve">e-commerce </w:t>
       </w:r>
       <w:r>
         <w:rPr>
@@ -6451,7 +6298,6 @@
           <w:lang w:val="en-US"/>
         </w:rPr>
       </w:pPr>
-      <w:proofErr w:type="spellStart"/>
       <w:r>
         <w:t>Code</w:t>
       </w:r>
@@ -6459,13 +6305,8 @@
         <w:t>i</w:t>
       </w:r>
       <w:r>
-        <w:t>gniter</w:t>
-      </w:r>
-      <w:proofErr w:type="spellEnd"/>
-      <w:r>
-        <w:t xml:space="preserve"> atau CI adalah sebuah </w:t>
-      </w:r>
-      <w:proofErr w:type="spellStart"/>
+        <w:t xml:space="preserve">gniter atau CI adalah sebuah </w:t>
+      </w:r>
       <w:r>
         <w:rPr>
           <w:i/>
@@ -6473,7 +6314,6 @@
         </w:rPr>
         <w:t>framework</w:t>
       </w:r>
-      <w:proofErr w:type="spellEnd"/>
       <w:r>
         <w:t xml:space="preserve"> yang digunakan untuk membuat sebuah aplikasi berbasis web yang disusun dengan menggunakan bahasa PHP</w:t>
       </w:r>
@@ -6511,144 +6351,80 @@
         <w:t>yang dimiliki oleh</w:t>
       </w:r>
       <w:r>
+        <w:t xml:space="preserve"> Codeigniter </w:t>
+      </w:r>
+      <w:r>
+        <w:t xml:space="preserve">namun </w:t>
+      </w:r>
+      <w:r>
+        <w:t xml:space="preserve">tidak dimiliki oleh </w:t>
+      </w:r>
+      <w:r>
+        <w:rPr>
+          <w:i/>
+          <w:iCs/>
+        </w:rPr>
+        <w:t xml:space="preserve">framework </w:t>
+      </w:r>
+      <w:r>
+        <w:t xml:space="preserve"> sejenis adalah</w:t>
+      </w:r>
+      <w:r>
         <w:t xml:space="preserve"> </w:t>
       </w:r>
-      <w:proofErr w:type="spellStart"/>
-      <w:r>
-        <w:t>Codeigniter</w:t>
-      </w:r>
-      <w:proofErr w:type="spellEnd"/>
+      <w:r>
+        <w:t>dokumentasi yang sangat memadai</w:t>
+      </w:r>
+      <w:r>
+        <w:t xml:space="preserve"> dan langsung disertakan dalam paket unduhan</w:t>
+      </w:r>
+      <w:r>
+        <w:t xml:space="preserve"> untuk menjelaskan setiap fungsi yang ada</w:t>
+      </w:r>
+      <w:r>
+        <w:t xml:space="preserve"> di dalam </w:t>
+      </w:r>
+      <w:r>
+        <w:rPr>
+          <w:i/>
+          <w:iCs/>
+        </w:rPr>
+        <w:t>framework</w:t>
+      </w:r>
+      <w:r>
+        <w:t>. S</w:t>
+      </w:r>
+      <w:r>
+        <w:t xml:space="preserve">elain itu </w:t>
+      </w:r>
+      <w:r>
+        <w:t>C</w:t>
+      </w:r>
+      <w:r>
+        <w:t>odeigniter</w:t>
+      </w:r>
+      <w:r>
+        <w:t xml:space="preserve"> juga bersifat </w:t>
+      </w:r>
+      <w:r>
+        <w:rPr>
+          <w:i/>
+          <w:iCs/>
+        </w:rPr>
+        <w:t>free open source software</w:t>
+      </w:r>
+      <w:r>
+        <w:t xml:space="preserve"> di mana setiap orang berhak menggunakan</w:t>
+      </w:r>
       <w:r>
         <w:t xml:space="preserve"> </w:t>
       </w:r>
       <w:r>
-        <w:t xml:space="preserve">namun </w:t>
-      </w:r>
-      <w:r>
-        <w:t xml:space="preserve">tidak dimiliki oleh </w:t>
-      </w:r>
-      <w:proofErr w:type="spellStart"/>
-      <w:r>
-        <w:rPr>
-          <w:i/>
-          <w:iCs/>
-        </w:rPr>
-        <w:t>framework</w:t>
-      </w:r>
-      <w:proofErr w:type="spellEnd"/>
-      <w:r>
-        <w:rPr>
-          <w:i/>
-          <w:iCs/>
-        </w:rPr>
-        <w:t xml:space="preserve"> </w:t>
-      </w:r>
-      <w:r>
-        <w:t xml:space="preserve"> sejenis adalah</w:t>
-      </w:r>
-      <w:r>
-        <w:t xml:space="preserve"> </w:t>
-      </w:r>
-      <w:r>
-        <w:t>dokumentasi yang sangat memadai</w:t>
-      </w:r>
-      <w:r>
-        <w:t xml:space="preserve"> dan langsung disertakan dalam paket unduhan</w:t>
-      </w:r>
-      <w:r>
-        <w:t xml:space="preserve"> untuk menjelaskan setiap fungsi yang ada</w:t>
-      </w:r>
-      <w:r>
-        <w:t xml:space="preserve"> di dalam </w:t>
-      </w:r>
-      <w:proofErr w:type="spellStart"/>
-      <w:r>
-        <w:rPr>
-          <w:i/>
-          <w:iCs/>
-        </w:rPr>
-        <w:t>framework</w:t>
-      </w:r>
-      <w:proofErr w:type="spellEnd"/>
-      <w:r>
-        <w:t>. S</w:t>
-      </w:r>
-      <w:r>
-        <w:t xml:space="preserve">elain itu </w:t>
-      </w:r>
-      <w:proofErr w:type="spellStart"/>
-      <w:r>
-        <w:t>C</w:t>
-      </w:r>
-      <w:r>
-        <w:t>odeigniter</w:t>
-      </w:r>
-      <w:proofErr w:type="spellEnd"/>
-      <w:r>
-        <w:t xml:space="preserve"> juga bersifat </w:t>
-      </w:r>
-      <w:proofErr w:type="spellStart"/>
-      <w:r>
-        <w:rPr>
-          <w:i/>
-          <w:iCs/>
-        </w:rPr>
-        <w:t>free</w:t>
-      </w:r>
-      <w:proofErr w:type="spellEnd"/>
-      <w:r>
-        <w:rPr>
-          <w:i/>
-          <w:iCs/>
-        </w:rPr>
-        <w:t xml:space="preserve"> open </w:t>
-      </w:r>
-      <w:proofErr w:type="spellStart"/>
-      <w:r>
-        <w:rPr>
-          <w:i/>
-          <w:iCs/>
-        </w:rPr>
-        <w:t>source</w:t>
-      </w:r>
-      <w:proofErr w:type="spellEnd"/>
-      <w:r>
-        <w:rPr>
-          <w:i/>
-          <w:iCs/>
-        </w:rPr>
-        <w:t xml:space="preserve"> </w:t>
-      </w:r>
-      <w:proofErr w:type="spellStart"/>
-      <w:r>
-        <w:rPr>
-          <w:i/>
-          <w:iCs/>
-        </w:rPr>
-        <w:t>software</w:t>
-      </w:r>
-      <w:proofErr w:type="spellEnd"/>
-      <w:r>
-        <w:t xml:space="preserve"> di mana setiap orang berhak menggunakan</w:t>
-      </w:r>
-      <w:r>
-        <w:t xml:space="preserve"> </w:t>
-      </w:r>
-      <w:proofErr w:type="spellStart"/>
-      <w:r>
-        <w:rPr>
-          <w:i/>
-          <w:iCs/>
-        </w:rPr>
-        <w:t>framework</w:t>
-      </w:r>
-      <w:proofErr w:type="spellEnd"/>
-      <w:r>
-        <w:rPr>
-          <w:i/>
-          <w:iCs/>
-        </w:rPr>
-        <w:t xml:space="preserve"> </w:t>
+        <w:rPr>
+          <w:i/>
+          <w:iCs/>
+        </w:rPr>
+        <w:t xml:space="preserve">framework </w:t>
       </w:r>
       <w:r>
         <w:t>tersebut</w:t>
@@ -6657,31 +6433,14 @@
         <w:t xml:space="preserve"> tanpa harus membayar biaya lisensi</w:t>
       </w:r>
       <w:r>
-        <w:t xml:space="preserve">. Dari keunggulan tersebut, maka </w:t>
-      </w:r>
-      <w:proofErr w:type="spellStart"/>
-      <w:r>
-        <w:t>Codeigniter</w:t>
-      </w:r>
-      <w:proofErr w:type="spellEnd"/>
-      <w:r>
-        <w:t xml:space="preserve"> akan menjadi </w:t>
-      </w:r>
-      <w:proofErr w:type="spellStart"/>
-      <w:r>
-        <w:rPr>
-          <w:i/>
-          <w:iCs/>
-        </w:rPr>
-        <w:t>framework</w:t>
-      </w:r>
-      <w:proofErr w:type="spellEnd"/>
-      <w:r>
-        <w:rPr>
-          <w:i/>
-          <w:iCs/>
-        </w:rPr>
-        <w:t xml:space="preserve"> </w:t>
+        <w:t xml:space="preserve">. Dari keunggulan tersebut, maka Codeigniter akan menjadi </w:t>
+      </w:r>
+      <w:r>
+        <w:rPr>
+          <w:i/>
+          <w:iCs/>
+        </w:rPr>
+        <w:t xml:space="preserve">framework </w:t>
       </w:r>
       <w:r>
         <w:t xml:space="preserve">yang digunakan oleh penulis untuk membangun aplikasi </w:t>
@@ -6691,23 +6450,7 @@
           <w:i/>
           <w:iCs/>
         </w:rPr>
-        <w:t>e-</w:t>
-      </w:r>
-      <w:proofErr w:type="spellStart"/>
-      <w:r>
-        <w:rPr>
-          <w:i/>
-          <w:iCs/>
-        </w:rPr>
-        <w:t>commerce</w:t>
-      </w:r>
-      <w:proofErr w:type="spellEnd"/>
-      <w:r>
-        <w:rPr>
-          <w:i/>
-          <w:iCs/>
-        </w:rPr>
-        <w:t xml:space="preserve"> </w:t>
+        <w:t xml:space="preserve">e-commerce </w:t>
       </w:r>
       <w:r>
         <w:t>berbasis B2C pada PT. Jamu Jaya Pamungkas.</w:t>
@@ -8748,23 +8491,7 @@
           <w:i/>
           <w:iCs w:val="0"/>
         </w:rPr>
-        <w:t xml:space="preserve">State </w:t>
-      </w:r>
-      <w:proofErr w:type="spellStart"/>
-      <w:r>
-        <w:rPr>
-          <w:i/>
-          <w:iCs w:val="0"/>
-        </w:rPr>
-        <w:t>of</w:t>
-      </w:r>
-      <w:proofErr w:type="spellEnd"/>
-      <w:r>
-        <w:rPr>
-          <w:i/>
-          <w:iCs w:val="0"/>
-        </w:rPr>
-        <w:t xml:space="preserve"> The Art</w:t>
+        <w:t>State of The Art</w:t>
       </w:r>
       <w:bookmarkEnd w:id="32"/>
     </w:p>
@@ -9018,7 +8745,6 @@
               </w:rPr>
               <w:t>E-</w:t>
             </w:r>
-            <w:proofErr w:type="spellStart"/>
             <w:r>
               <w:rPr>
                 <w:rFonts w:eastAsia="Times New Roman" w:cs="Arial"/>
@@ -9027,18 +8753,7 @@
                 <w:color w:val="000000"/>
                 <w:lang w:eastAsia="id-ID"/>
               </w:rPr>
-              <w:t>commerce</w:t>
-            </w:r>
-            <w:proofErr w:type="spellEnd"/>
-            <w:r>
-              <w:rPr>
-                <w:rFonts w:eastAsia="Times New Roman" w:cs="Arial"/>
-                <w:i/>
-                <w:iCs/>
-                <w:color w:val="000000"/>
-                <w:lang w:eastAsia="id-ID"/>
-              </w:rPr>
-              <w:t xml:space="preserve"> </w:t>
+              <w:t xml:space="preserve">commerce </w:t>
             </w:r>
             <w:r>
               <w:rPr>
@@ -9337,7 +9052,6 @@
               </w:rPr>
               <w:t xml:space="preserve"> memiliki fitur </w:t>
             </w:r>
-            <w:proofErr w:type="spellStart"/>
             <w:r>
               <w:rPr>
                 <w:rFonts w:eastAsia="Times New Roman" w:cs="Arial"/>
@@ -9348,7 +9062,6 @@
               </w:rPr>
               <w:t>tracking</w:t>
             </w:r>
-            <w:proofErr w:type="spellEnd"/>
             <w:r>
               <w:rPr>
                 <w:rFonts w:eastAsia="Times New Roman" w:cs="Arial"/>
@@ -9521,15 +9234,7 @@
               <w:t xml:space="preserve">I Putu </w:t>
             </w:r>
             <w:r>
-              <w:t xml:space="preserve">Benny </w:t>
-            </w:r>
-            <w:proofErr w:type="spellStart"/>
-            <w:r>
-              <w:t>Suwaryantara</w:t>
-            </w:r>
-            <w:proofErr w:type="spellEnd"/>
-            <w:r>
-              <w:t xml:space="preserve"> (2019)</w:t>
+              <w:t>Benny Suwaryantara (2019)</w:t>
             </w:r>
           </w:p>
         </w:tc>
@@ -9684,7 +9389,6 @@
               </w:rPr>
               <w:t xml:space="preserve">Aplikasi tidak menyediakan fitur ganti </w:t>
             </w:r>
-            <w:proofErr w:type="spellStart"/>
             <w:r>
               <w:rPr>
                 <w:rFonts w:eastAsia="Times New Roman" w:cs="Arial"/>
@@ -9705,7 +9409,6 @@
               </w:rPr>
               <w:t>d</w:t>
             </w:r>
-            <w:proofErr w:type="spellEnd"/>
             <w:r>
               <w:rPr>
                 <w:rFonts w:eastAsia="Times New Roman" w:cs="Arial"/>
@@ -9748,6 +9451,7 @@
                 <w:color w:val="000000"/>
                 <w:lang w:eastAsia="id-ID"/>
               </w:rPr>
+              <w:lastRenderedPageBreak/>
               <w:t>3</w:t>
             </w:r>
           </w:p>
@@ -9777,21 +9481,11 @@
                 <w:i/>
                 <w:iCs/>
               </w:rPr>
-              <w:t>E-</w:t>
+              <w:t>E-Commerce</w:t>
             </w:r>
-            <w:proofErr w:type="spellStart"/>
-            <w:r>
-              <w:rPr>
-                <w:i/>
-                <w:iCs/>
-              </w:rPr>
-              <w:t>Commerce</w:t>
-            </w:r>
-            <w:proofErr w:type="spellEnd"/>
             <w:r>
               <w:t xml:space="preserve"> Perlengkapan Alat </w:t>
             </w:r>
-            <w:proofErr w:type="spellStart"/>
             <w:r>
               <w:rPr>
                 <w:i/>
@@ -9799,7 +9493,6 @@
               </w:rPr>
               <w:t>Gaming</w:t>
             </w:r>
-            <w:proofErr w:type="spellEnd"/>
             <w:r>
               <w:t xml:space="preserve"> Berbasis Web</w:t>
             </w:r>
@@ -9901,7 +9594,6 @@
             <w:r>
               <w:t xml:space="preserve">Sebuah aplikasi yang berbasis web yang berisikan tentang informasi peralatan alat </w:t>
             </w:r>
-            <w:proofErr w:type="spellStart"/>
             <w:r>
               <w:rPr>
                 <w:i/>
@@ -9909,11 +9601,9 @@
               </w:rPr>
               <w:t>gaming</w:t>
             </w:r>
-            <w:proofErr w:type="spellEnd"/>
             <w:r>
               <w:t xml:space="preserve"> dan </w:t>
             </w:r>
-            <w:proofErr w:type="spellStart"/>
             <w:r>
               <w:rPr>
                 <w:i/>
@@ -9921,7 +9611,6 @@
               </w:rPr>
               <w:t>game</w:t>
             </w:r>
-            <w:proofErr w:type="spellEnd"/>
             <w:r>
               <w:t>.</w:t>
             </w:r>
@@ -10047,7 +9736,6 @@
             <w:r>
               <w:t xml:space="preserve">Aplikasi Online Shop </w:t>
             </w:r>
-            <w:proofErr w:type="spellStart"/>
             <w:r>
               <w:rPr>
                 <w:i/>
@@ -10055,7 +9743,6 @@
               </w:rPr>
               <w:t>Helpmate</w:t>
             </w:r>
-            <w:proofErr w:type="spellEnd"/>
             <w:r>
               <w:t xml:space="preserve"> Berbasis Android</w:t>
             </w:r>
@@ -10173,7 +9860,6 @@
             <w:r>
               <w:t xml:space="preserve">aplikasi </w:t>
             </w:r>
-            <w:proofErr w:type="spellStart"/>
             <w:r>
               <w:rPr>
                 <w:i/>
@@ -10181,61 +9867,28 @@
               </w:rPr>
               <w:t>mobile</w:t>
             </w:r>
-            <w:proofErr w:type="spellEnd"/>
             <w:r>
               <w:t xml:space="preserve"> berbasis Android untuk </w:t>
             </w:r>
             <w:r>
               <w:t xml:space="preserve">membantu </w:t>
             </w:r>
-            <w:proofErr w:type="spellStart"/>
             <w:r>
               <w:rPr>
                 <w:i/>
                 <w:iCs/>
               </w:rPr>
-              <w:t>online</w:t>
+              <w:t xml:space="preserve">online shop </w:t>
             </w:r>
-            <w:proofErr w:type="spellEnd"/>
             <w:r>
-              <w:rPr>
-                <w:i/>
-                <w:iCs/>
-              </w:rPr>
-              <w:t xml:space="preserve"> </w:t>
-            </w:r>
-            <w:proofErr w:type="spellStart"/>
-            <w:r>
-              <w:rPr>
-                <w:i/>
-                <w:iCs/>
-              </w:rPr>
-              <w:t>shop</w:t>
-            </w:r>
-            <w:proofErr w:type="spellEnd"/>
-            <w:r>
-              <w:rPr>
-                <w:i/>
-                <w:iCs/>
-              </w:rPr>
-              <w:t xml:space="preserve"> </w:t>
-            </w:r>
-            <w:proofErr w:type="spellStart"/>
-            <w:r>
-              <w:t>Helpmate</w:t>
-            </w:r>
-            <w:proofErr w:type="spellEnd"/>
-            <w:r>
-              <w:t xml:space="preserve"> dalam </w:t>
+              <w:t xml:space="preserve">Helpmate dalam </w:t>
             </w:r>
             <w:r>
               <w:t xml:space="preserve">melakukan proses manajemen dagang dan peramalan yang dapat membantu dalam melakukan pencatatan dan menentukan keputusan untuk melakukan proses order produk untuk </w:t>
             </w:r>
-            <w:proofErr w:type="spellStart"/>
             <w:r>
               <w:t>meminimalisir</w:t>
             </w:r>
-            <w:proofErr w:type="spellEnd"/>
             <w:r>
               <w:t xml:space="preserve"> kerugian akibat penumpukan stok produk</w:t>
             </w:r>
@@ -10359,27 +10012,16 @@
               <w:lastRenderedPageBreak/>
               <w:t xml:space="preserve">Kintamani Berbasis Web Menggunakan </w:t>
             </w:r>
-            <w:proofErr w:type="spellStart"/>
             <w:r>
               <w:rPr>
                 <w:i/>
                 <w:iCs/>
               </w:rPr>
-              <w:t>Framework</w:t>
+              <w:t xml:space="preserve">Framework </w:t>
             </w:r>
-            <w:proofErr w:type="spellEnd"/>
-            <w:r>
-              <w:rPr>
-                <w:i/>
-                <w:iCs/>
-              </w:rPr>
-              <w:t xml:space="preserve"> </w:t>
-            </w:r>
-            <w:proofErr w:type="spellStart"/>
             <w:r>
               <w:t>Codeigniter</w:t>
             </w:r>
-            <w:proofErr w:type="spellEnd"/>
             <w:r>
               <w:t xml:space="preserve"> </w:t>
             </w:r>
@@ -10492,7 +10134,6 @@
               </w:rPr>
               <w:t xml:space="preserve">aplikasi berbasis </w:t>
             </w:r>
-            <w:proofErr w:type="spellStart"/>
             <w:r>
               <w:rPr>
                 <w:rFonts w:eastAsia="Times New Roman" w:cs="Arial"/>
@@ -10503,7 +10144,6 @@
               </w:rPr>
               <w:t>website</w:t>
             </w:r>
-            <w:proofErr w:type="spellEnd"/>
             <w:r>
               <w:rPr>
                 <w:rFonts w:eastAsia="Times New Roman" w:cs="Arial"/>
@@ -10520,7 +10160,6 @@
               </w:rPr>
               <w:t xml:space="preserve">sebagai wadah </w:t>
             </w:r>
-            <w:proofErr w:type="spellStart"/>
             <w:r>
               <w:rPr>
                 <w:rFonts w:eastAsia="Times New Roman" w:cs="Arial"/>
@@ -10531,7 +10170,6 @@
               </w:rPr>
               <w:t>online</w:t>
             </w:r>
-            <w:proofErr w:type="spellEnd"/>
             <w:r>
               <w:rPr>
                 <w:rFonts w:eastAsia="Times New Roman" w:cs="Arial"/>
@@ -10540,7 +10178,6 @@
               </w:rPr>
               <w:t xml:space="preserve"> </w:t>
             </w:r>
-            <w:proofErr w:type="spellStart"/>
             <w:r>
               <w:rPr>
                 <w:rFonts w:eastAsia="Times New Roman" w:cs="Arial"/>
@@ -10551,7 +10188,6 @@
               </w:rPr>
               <w:t>marketplace</w:t>
             </w:r>
-            <w:proofErr w:type="spellEnd"/>
             <w:r>
               <w:rPr>
                 <w:rFonts w:eastAsia="Times New Roman" w:cs="Arial"/>
@@ -10660,6 +10296,7 @@
         <w:rPr>
           <w:noProof/>
         </w:rPr>
+        <w:lastRenderedPageBreak/>
         <w:t>Berdasarkan penelitian-penelitian tersebut, mak</w:t>
       </w:r>
       <w:r>
@@ -12175,7 +11812,6 @@
         </w:rPr>
       </w:pPr>
       <w:bookmarkStart w:id="35" w:name="_Toc38969361"/>
-      <w:proofErr w:type="spellStart"/>
       <w:r>
         <w:rPr>
           <w:i/>
@@ -12184,43 +11820,24 @@
         <w:t>Website</w:t>
       </w:r>
       <w:bookmarkEnd w:id="35"/>
-      <w:proofErr w:type="spellEnd"/>
-    </w:p>
-    <w:p>
-      <w:proofErr w:type="spellStart"/>
-      <w:r>
-        <w:rPr>
-          <w:i/>
-          <w:iCs/>
-        </w:rPr>
-        <w:t>Website</w:t>
-      </w:r>
-      <w:proofErr w:type="spellEnd"/>
-      <w:r>
-        <w:rPr>
-          <w:i/>
-          <w:iCs/>
-        </w:rPr>
-        <w:t xml:space="preserve"> </w:t>
+    </w:p>
+    <w:p>
+      <w:r>
+        <w:rPr>
+          <w:i/>
+          <w:iCs/>
+        </w:rPr>
+        <w:t xml:space="preserve">Website </w:t>
       </w:r>
       <w:r>
         <w:t xml:space="preserve">sering juga disebut web, dapat diartikan suatu kumpulan-kumpulan halaman yang menampilkan berbagai macam informasi teks, data, gambar diam atau bergerak, data animasi, suara, video, maupun gabungan dari semuanya, baik itu yang bersifat statis maupun yang dinamis, yang di mana membentuk satu rangkaian bangunan yang saling berkaitan di mana masing-masing dihubungkan dengan jaringan halaman atau </w:t>
       </w:r>
-      <w:proofErr w:type="spellStart"/>
-      <w:r>
-        <w:rPr>
-          <w:i/>
-          <w:iCs/>
-        </w:rPr>
-        <w:t>hyperlink</w:t>
-      </w:r>
-      <w:proofErr w:type="spellEnd"/>
-      <w:r>
-        <w:rPr>
-          <w:i/>
-          <w:iCs/>
-        </w:rPr>
-        <w:t xml:space="preserve"> </w:t>
+      <w:r>
+        <w:rPr>
+          <w:i/>
+          <w:iCs/>
+        </w:rPr>
+        <w:t xml:space="preserve">hyperlink </w:t>
       </w:r>
       <w:r>
         <w:rPr>
@@ -12277,48 +11894,15 @@
     </w:p>
     <w:p>
       <w:r>
-        <w:t xml:space="preserve">PHP, singkatan </w:t>
-      </w:r>
-      <w:proofErr w:type="spellStart"/>
-      <w:r>
-        <w:t>rekursif</w:t>
-      </w:r>
-      <w:proofErr w:type="spellEnd"/>
-      <w:r>
-        <w:t xml:space="preserve"> dari </w:t>
-      </w:r>
-      <w:r>
-        <w:rPr>
-          <w:i/>
-          <w:iCs/>
-        </w:rPr>
-        <w:t xml:space="preserve">PHP </w:t>
-      </w:r>
-      <w:proofErr w:type="spellStart"/>
-      <w:r>
-        <w:rPr>
-          <w:i/>
-          <w:iCs/>
-        </w:rPr>
-        <w:t>Hypertext</w:t>
-      </w:r>
-      <w:proofErr w:type="spellEnd"/>
-      <w:r>
-        <w:rPr>
-          <w:i/>
-          <w:iCs/>
-        </w:rPr>
-        <w:t xml:space="preserve"> </w:t>
-      </w:r>
-      <w:proofErr w:type="spellStart"/>
-      <w:r>
-        <w:rPr>
-          <w:i/>
-          <w:iCs/>
-        </w:rPr>
-        <w:t>Preprocessor</w:t>
-      </w:r>
-      <w:proofErr w:type="spellEnd"/>
+        <w:t xml:space="preserve">PHP, singkatan rekursif dari </w:t>
+      </w:r>
+      <w:r>
+        <w:rPr>
+          <w:i/>
+          <w:iCs/>
+        </w:rPr>
+        <w:t>PHP Hypertext Preprocessor</w:t>
+      </w:r>
       <w:r>
         <w:t xml:space="preserve">, adalah bahasa pemrograman yang dapat digunakan untuk tujuan umum dan populer digunakan sebagai pengembangan aplikasi web </w:t>
       </w:r>
@@ -12344,31 +11928,7 @@
         <w:t>.</w:t>
       </w:r>
       <w:r>
-        <w:t xml:space="preserve"> Saat ini, </w:t>
-      </w:r>
-      <w:proofErr w:type="spellStart"/>
-      <w:r>
-        <w:t>Zend</w:t>
-      </w:r>
-      <w:proofErr w:type="spellEnd"/>
-      <w:r>
-        <w:t xml:space="preserve"> menjadi pengembang utama dan telah mendistribusikan </w:t>
-      </w:r>
-      <w:proofErr w:type="spellStart"/>
-      <w:r>
-        <w:t>Zend</w:t>
-      </w:r>
-      <w:proofErr w:type="spellEnd"/>
-      <w:r>
-        <w:t xml:space="preserve"> </w:t>
-      </w:r>
-      <w:proofErr w:type="spellStart"/>
-      <w:r>
-        <w:t>Engine-nya</w:t>
-      </w:r>
-      <w:proofErr w:type="spellEnd"/>
-      <w:r>
-        <w:t xml:space="preserve"> untuk perkembangan PHP </w:t>
+        <w:t xml:space="preserve"> Saat ini, Zend menjadi pengembang utama dan telah mendistribusikan Zend Engine-nya untuk perkembangan PHP </w:t>
       </w:r>
       <w:r>
         <w:fldChar w:fldCharType="begin" w:fldLock="1"/>
@@ -12401,7 +11961,19 @@
         </w:numPr>
       </w:pPr>
       <w:bookmarkStart w:id="37" w:name="_Toc38969363"/>
-      <w:proofErr w:type="spellStart"/>
+      <w:r>
+        <w:rPr>
+          <w:i/>
+          <w:iCs/>
+        </w:rPr>
+        <w:t xml:space="preserve">Framework </w:t>
+      </w:r>
+      <w:r>
+        <w:t>Codeigniter</w:t>
+      </w:r>
+      <w:bookmarkEnd w:id="37"/>
+    </w:p>
+    <w:p>
       <w:r>
         <w:rPr>
           <w:i/>
@@ -12409,37 +11981,12 @@
         </w:rPr>
         <w:t>Framework</w:t>
       </w:r>
-      <w:proofErr w:type="spellEnd"/>
-      <w:r>
-        <w:rPr>
-          <w:i/>
-          <w:iCs/>
-        </w:rPr>
+      <w:r>
+        <w:t xml:space="preserve"> adalah kumpulan perintah atau fungsi dasar yang membentuk aturan-aturan tertentu dan saling berinteraksi satu sama lain</w:t>
+      </w:r>
+      <w:r>
         <w:t xml:space="preserve"> </w:t>
       </w:r>
-      <w:proofErr w:type="spellStart"/>
-      <w:r>
-        <w:t>Codeigniter</w:t>
-      </w:r>
-      <w:bookmarkEnd w:id="37"/>
-      <w:proofErr w:type="spellEnd"/>
-    </w:p>
-    <w:p>
-      <w:proofErr w:type="spellStart"/>
-      <w:r>
-        <w:rPr>
-          <w:i/>
-          <w:iCs/>
-        </w:rPr>
-        <w:t>Framework</w:t>
-      </w:r>
-      <w:proofErr w:type="spellEnd"/>
-      <w:r>
-        <w:t xml:space="preserve"> adalah kumpulan perintah atau fungsi dasar yang membentuk aturan-aturan tertentu dan saling berinteraksi satu sama lain</w:t>
-      </w:r>
-      <w:r>
-        <w:t xml:space="preserve"> </w:t>
-      </w:r>
       <w:r>
         <w:fldChar w:fldCharType="begin" w:fldLock="1"/>
       </w:r>
@@ -12461,7 +12008,6 @@
       <w:r>
         <w:t xml:space="preserve">. </w:t>
       </w:r>
-      <w:proofErr w:type="spellStart"/>
       <w:r>
         <w:t>Code</w:t>
       </w:r>
@@ -12469,13 +12015,8 @@
         <w:t>i</w:t>
       </w:r>
       <w:r>
-        <w:t>gniter</w:t>
-      </w:r>
-      <w:proofErr w:type="spellEnd"/>
-      <w:r>
-        <w:t xml:space="preserve"> atau CI adalah sebuah </w:t>
-      </w:r>
-      <w:proofErr w:type="spellStart"/>
+        <w:t xml:space="preserve">gniter atau CI adalah sebuah </w:t>
+      </w:r>
       <w:r>
         <w:rPr>
           <w:i/>
@@ -12483,7 +12024,6 @@
         </w:rPr>
         <w:t>framework</w:t>
       </w:r>
-      <w:proofErr w:type="spellEnd"/>
       <w:r>
         <w:t xml:space="preserve"> yang digunakan untuk membuat sebuah aplikasi berbasis web yang disusun dengan menggunakan bahasa PHP. Di dalam CI </w:t>
       </w:r>
@@ -12491,7 +12031,6 @@
         <w:lastRenderedPageBreak/>
         <w:t>terdapat beberapa macam kelas (</w:t>
       </w:r>
-      <w:proofErr w:type="spellStart"/>
       <w:r>
         <w:rPr>
           <w:i/>
@@ -12499,11 +12038,9 @@
         </w:rPr>
         <w:t>class</w:t>
       </w:r>
-      <w:proofErr w:type="spellEnd"/>
       <w:r>
         <w:t xml:space="preserve">) yang berbentuk </w:t>
       </w:r>
-      <w:proofErr w:type="spellStart"/>
       <w:r>
         <w:rPr>
           <w:i/>
@@ -12511,11 +12048,9 @@
         </w:rPr>
         <w:t>library</w:t>
       </w:r>
-      <w:proofErr w:type="spellEnd"/>
       <w:r>
         <w:t xml:space="preserve"> dan </w:t>
       </w:r>
-      <w:proofErr w:type="spellStart"/>
       <w:r>
         <w:rPr>
           <w:i/>
@@ -12523,11 +12058,9 @@
         </w:rPr>
         <w:t>helper</w:t>
       </w:r>
-      <w:proofErr w:type="spellEnd"/>
       <w:r>
         <w:t>. Keduanya berfungsi untuk membantu pemrogram (</w:t>
       </w:r>
-      <w:proofErr w:type="spellStart"/>
       <w:r>
         <w:rPr>
           <w:i/>
@@ -12535,7 +12068,6 @@
         </w:rPr>
         <w:t>programmer</w:t>
       </w:r>
-      <w:proofErr w:type="spellEnd"/>
       <w:r>
         <w:t>) dalam mengembangkan aplikasinya</w:t>
       </w:r>
@@ -12582,43 +12114,18 @@
       <w:r>
         <w:t>Istilah basis data dapat dipahami sebagai suatu kumpulan data terhubung (</w:t>
       </w:r>
-      <w:proofErr w:type="spellStart"/>
-      <w:r>
-        <w:rPr>
-          <w:i/>
-          <w:iCs/>
-        </w:rPr>
-        <w:t>interrelated</w:t>
-      </w:r>
-      <w:proofErr w:type="spellEnd"/>
-      <w:r>
-        <w:rPr>
-          <w:i/>
-          <w:iCs/>
-        </w:rPr>
-        <w:t xml:space="preserve"> data</w:t>
-      </w:r>
-      <w:r>
-        <w:t xml:space="preserve">) yang disimpan secara bersama-sama pada suatu media, tanpa mengatap satu sama lain atau tidak perlu suatu </w:t>
-      </w:r>
-      <w:proofErr w:type="spellStart"/>
-      <w:r>
-        <w:t>kerangkapan</w:t>
-      </w:r>
-      <w:proofErr w:type="spellEnd"/>
-      <w:r>
-        <w:t xml:space="preserve"> data</w:t>
-      </w:r>
-      <w:r>
-        <w:t xml:space="preserve"> (kalaupun ada maka </w:t>
-      </w:r>
-      <w:proofErr w:type="spellStart"/>
-      <w:r>
-        <w:t>kerangkapan</w:t>
-      </w:r>
-      <w:proofErr w:type="spellEnd"/>
-      <w:r>
-        <w:t xml:space="preserve"> data tersebut harus seminimal mungkin dan terkontrol) </w:t>
+      <w:r>
+        <w:rPr>
+          <w:i/>
+          <w:iCs/>
+        </w:rPr>
+        <w:t>interrelated data</w:t>
+      </w:r>
+      <w:r>
+        <w:t>) yang disimpan secara bersama-sama pada suatu media, tanpa mengatap satu sama lain atau tidak perlu suatu kerangkapan data</w:t>
+      </w:r>
+      <w:r>
+        <w:t xml:space="preserve"> (kalaupun ada maka kerangkapan data tersebut harus seminimal mungkin dan terkontrol) </w:t>
       </w:r>
       <w:r>
         <w:fldChar w:fldCharType="begin" w:fldLock="1"/>
@@ -12704,7 +12211,6 @@
       <w:r>
         <w:t>Kecepatan &amp; Kemudahan (</w:t>
       </w:r>
-      <w:proofErr w:type="spellStart"/>
       <w:r>
         <w:rPr>
           <w:i/>
@@ -12712,7 +12218,6 @@
         </w:rPr>
         <w:t>speed</w:t>
       </w:r>
-      <w:proofErr w:type="spellEnd"/>
       <w:r>
         <w:t>)</w:t>
       </w:r>
@@ -12733,7 +12238,6 @@
       <w:r>
         <w:t>Efisiensi Ruang Penyimpanan (</w:t>
       </w:r>
-      <w:proofErr w:type="spellStart"/>
       <w:r>
         <w:rPr>
           <w:i/>
@@ -12741,30 +12245,13 @@
         </w:rPr>
         <w:t>space</w:t>
       </w:r>
-      <w:proofErr w:type="spellEnd"/>
       <w:r>
         <w:t>)</w:t>
       </w:r>
     </w:p>
     <w:p>
       <w:r>
-        <w:t xml:space="preserve">Karena keterkaitan yang erat antara kelompok data dalam sebuah basis data, maka </w:t>
-      </w:r>
-      <w:proofErr w:type="spellStart"/>
-      <w:r>
-        <w:t>redundansi</w:t>
-      </w:r>
-      <w:proofErr w:type="spellEnd"/>
-      <w:r>
-        <w:t xml:space="preserve"> (pengulangan) pasti akan selalu ada, sehingga akan memperbesar ruang penyimpanan. Dengan basis data, efisiensi ruang penyimpanan dapat dilakukan dengan menerapkan sejumlah </w:t>
-      </w:r>
-      <w:proofErr w:type="spellStart"/>
-      <w:r>
-        <w:t>pengkodean</w:t>
-      </w:r>
-      <w:proofErr w:type="spellEnd"/>
-      <w:r>
-        <w:t>, atau dengan membuat relasi-relasi antar kelompok data yang saling berhubungan</w:t>
+        <w:t>Karena keterkaitan yang erat antara kelompok data dalam sebuah basis data, maka redundansi (pengulangan) pasti akan selalu ada, sehingga akan memperbesar ruang penyimpanan. Dengan basis data, efisiensi ruang penyimpanan dapat dilakukan dengan menerapkan sejumlah pengkodean, atau dengan membuat relasi-relasi antar kelompok data yang saling berhubungan</w:t>
       </w:r>
       <w:r>
         <w:t>.</w:t>
@@ -12781,7 +12268,6 @@
       <w:r>
         <w:t>Keakuratan (</w:t>
       </w:r>
-      <w:proofErr w:type="spellStart"/>
       <w:r>
         <w:rPr>
           <w:i/>
@@ -12789,24 +12275,17 @@
         </w:rPr>
         <w:t>accuracy</w:t>
       </w:r>
-      <w:proofErr w:type="spellEnd"/>
       <w:r>
         <w:t>)</w:t>
       </w:r>
     </w:p>
     <w:p>
-      <w:proofErr w:type="spellStart"/>
       <w:r>
         <w:t>P</w:t>
       </w:r>
       <w:r>
-        <w:t>engkodean</w:t>
-      </w:r>
-      <w:proofErr w:type="spellEnd"/>
-      <w:r>
-        <w:t xml:space="preserve"> atau pembentukan relasi antar data bersama dengan penerapan aturan (</w:t>
-      </w:r>
-      <w:proofErr w:type="spellStart"/>
+        <w:t>engkodean atau pembentukan relasi antar data bersama dengan penerapan aturan (</w:t>
+      </w:r>
       <w:r>
         <w:rPr>
           <w:i/>
@@ -12814,7 +12293,6 @@
         </w:rPr>
         <w:t>constraint</w:t>
       </w:r>
-      <w:proofErr w:type="spellEnd"/>
       <w:r>
         <w:t>), keunikan data, yang secara ketat dapat diterapkan</w:t>
       </w:r>
@@ -12845,7 +12323,6 @@
       <w:r>
         <w:t>Ketersediaan (</w:t>
       </w:r>
-      <w:proofErr w:type="spellStart"/>
       <w:r>
         <w:rPr>
           <w:i/>
@@ -12853,7 +12330,6 @@
         </w:rPr>
         <w:t>availability</w:t>
       </w:r>
-      <w:proofErr w:type="spellEnd"/>
       <w:r>
         <w:t>)</w:t>
       </w:r>
@@ -12878,7 +12354,6 @@
       <w:r>
         <w:t>Kelengkapan (</w:t>
       </w:r>
-      <w:proofErr w:type="spellStart"/>
       <w:r>
         <w:rPr>
           <w:i/>
@@ -12886,7 +12361,6 @@
         </w:rPr>
         <w:t>completeness</w:t>
       </w:r>
-      <w:proofErr w:type="spellEnd"/>
       <w:r>
         <w:t>)</w:t>
       </w:r>
@@ -12895,7 +12369,6 @@
       <w:r>
         <w:t xml:space="preserve">Kelengkapan data yang disimpan dalam sebuah </w:t>
       </w:r>
-      <w:proofErr w:type="spellStart"/>
       <w:r>
         <w:rPr>
           <w:i/>
@@ -12903,7 +12376,6 @@
         </w:rPr>
         <w:t>database</w:t>
       </w:r>
-      <w:proofErr w:type="spellEnd"/>
       <w:r>
         <w:t xml:space="preserve"> bersifat relatif, bisa jadi saat ini dianggap sudah lengkap, tetapi belum tentu pada suatu saat dianggap lengkap. Untuk mengakomodasi kelengkapan data.</w:t>
       </w:r>
@@ -12916,15 +12388,9 @@
           <w:numId w:val="18"/>
         </w:numPr>
       </w:pPr>
-      <w:proofErr w:type="spellStart"/>
-      <w:r>
-        <w:t>Kemananan</w:t>
-      </w:r>
-      <w:proofErr w:type="spellEnd"/>
-      <w:r>
-        <w:t xml:space="preserve"> (</w:t>
-      </w:r>
-      <w:proofErr w:type="spellStart"/>
+      <w:r>
+        <w:t>Kemananan (</w:t>
+      </w:r>
       <w:r>
         <w:rPr>
           <w:i/>
@@ -12932,7 +12398,6 @@
         </w:rPr>
         <w:t>security</w:t>
       </w:r>
-      <w:proofErr w:type="spellEnd"/>
       <w:r>
         <w:t>)</w:t>
       </w:r>
@@ -12965,7 +12430,6 @@
       <w:r>
         <w:t>Kebersamaan pemakaian (</w:t>
       </w:r>
-      <w:proofErr w:type="spellStart"/>
       <w:r>
         <w:rPr>
           <w:i/>
@@ -12973,7 +12437,6 @@
         </w:rPr>
         <w:t>sharability</w:t>
       </w:r>
-      <w:proofErr w:type="spellEnd"/>
       <w:r>
         <w:t>)</w:t>
       </w:r>
@@ -12982,7 +12445,6 @@
       <w:r>
         <w:t xml:space="preserve">Basis data yang dikelola dengan aplikasi </w:t>
       </w:r>
-      <w:proofErr w:type="spellStart"/>
       <w:r>
         <w:rPr>
           <w:i/>
@@ -12990,7 +12452,6 @@
         </w:rPr>
         <w:t>multiuser</w:t>
       </w:r>
-      <w:proofErr w:type="spellEnd"/>
       <w:r>
         <w:rPr>
           <w:i/>
@@ -13010,24 +12471,23 @@
           <w:numId w:val="6"/>
         </w:numPr>
       </w:pPr>
-      <w:bookmarkStart w:id="39" w:name="_Toc38969365"/>
-      <w:proofErr w:type="spellStart"/>
-      <w:r>
-        <w:t>MySQL</w:t>
-      </w:r>
-      <w:bookmarkEnd w:id="39"/>
-      <w:proofErr w:type="spellEnd"/>
-    </w:p>
-    <w:p>
-      <w:pPr>
+      <w:r>
         <w:rPr>
           <w:lang w:val="en-US"/>
         </w:rPr>
-      </w:pPr>
-      <w:r>
+        <w:t>MariaDB</w:t>
+      </w:r>
+    </w:p>
+    <w:p>
+      <w:pPr>
         <w:rPr>
           <w:lang w:val="en-US"/>
         </w:rPr>
+      </w:pPr>
+      <w:r>
+        <w:rPr>
+          <w:lang w:val="en-US"/>
+        </w:rPr>
         <w:t>My</w:t>
       </w:r>
       <w:r>
@@ -13040,69 +12500,63 @@
         <w:rPr>
           <w:lang w:val="en-US"/>
         </w:rPr>
-        <w:t xml:space="preserve"> </w:t>
-      </w:r>
-      <w:proofErr w:type="spellStart"/>
+        <w:t xml:space="preserve"> mulai dikembangan pada </w:t>
+      </w:r>
       <w:r>
         <w:rPr>
           <w:lang w:val="en-US"/>
         </w:rPr>
-        <w:t>mulai</w:t>
-      </w:r>
-      <w:proofErr w:type="spellEnd"/>
+        <w:t>t</w:t>
+      </w:r>
       <w:r>
         <w:rPr>
           <w:lang w:val="en-US"/>
         </w:rPr>
-        <w:t xml:space="preserve"> </w:t>
-      </w:r>
-      <w:proofErr w:type="spellStart"/>
-      <w:r>
-        <w:rPr>
+        <w:t xml:space="preserve">ahun 1979 dengan </w:t>
+      </w:r>
+      <w:r>
+        <w:rPr>
+          <w:i/>
+          <w:iCs/>
           <w:lang w:val="en-US"/>
         </w:rPr>
-        <w:t>dikembangan</w:t>
-      </w:r>
-      <w:proofErr w:type="spellEnd"/>
+        <w:t>tool database</w:t>
+      </w:r>
       <w:r>
         <w:rPr>
           <w:lang w:val="en-US"/>
         </w:rPr>
-        <w:t xml:space="preserve"> pada </w:t>
-      </w:r>
-      <w:proofErr w:type="spellStart"/>
+        <w:t xml:space="preserve"> UNIREG yang dibuat Micheal Monty Widenius untuk perusahaan T</w:t>
+      </w:r>
       <w:r>
         <w:rPr>
           <w:lang w:val="en-US"/>
         </w:rPr>
-        <w:t>t</w:t>
+        <w:t>c</w:t>
       </w:r>
       <w:r>
         <w:rPr>
           <w:lang w:val="en-US"/>
         </w:rPr>
-        <w:t>ahun</w:t>
-      </w:r>
-      <w:proofErr w:type="spellEnd"/>
+        <w:t xml:space="preserve">X di </w:t>
+      </w:r>
       <w:r>
         <w:rPr>
           <w:lang w:val="en-US"/>
         </w:rPr>
-        <w:t xml:space="preserve"> 1979 </w:t>
-      </w:r>
-      <w:proofErr w:type="spellStart"/>
+        <w:t>S</w:t>
+      </w:r>
       <w:r>
         <w:rPr>
           <w:lang w:val="en-US"/>
         </w:rPr>
-        <w:t>dengan</w:t>
-      </w:r>
-      <w:proofErr w:type="spellEnd"/>
+        <w:t>wedia</w:t>
+      </w:r>
       <w:r>
         <w:rPr>
           <w:lang w:val="en-US"/>
         </w:rPr>
-        <w:t xml:space="preserve"> </w:t>
+        <w:t xml:space="preserve">. Sampai saat ini MySQL sudah dapat bekerja untuk banyak </w:t>
       </w:r>
       <w:r>
         <w:rPr>
@@ -13110,532 +12564,134 @@
           <w:iCs/>
           <w:lang w:val="en-US"/>
         </w:rPr>
-        <w:t>tool database</w:t>
+        <w:t xml:space="preserve">platform </w:t>
       </w:r>
       <w:r>
         <w:rPr>
           <w:lang w:val="en-US"/>
         </w:rPr>
-        <w:t xml:space="preserve"> UNIREG yang </w:t>
-      </w:r>
-      <w:proofErr w:type="spellStart"/>
-      <w:r>
-        <w:rPr>
+        <w:t xml:space="preserve">dengan dilengkapi </w:t>
+      </w:r>
+      <w:r>
+        <w:rPr>
+          <w:i/>
+          <w:iCs/>
           <w:lang w:val="en-US"/>
         </w:rPr>
-        <w:t>dibuat</w:t>
-      </w:r>
-      <w:proofErr w:type="spellEnd"/>
-      <w:r>
-        <w:rPr>
+        <w:t xml:space="preserve">source code </w:t>
+      </w:r>
+      <w:r>
+        <w:rPr>
+          <w:i/>
+          <w:iCs/>
           <w:lang w:val="en-US"/>
         </w:rPr>
-        <w:t xml:space="preserve"> </w:t>
-      </w:r>
-      <w:proofErr w:type="spellStart"/>
-      <w:r>
-        <w:rPr>
+        <w:fldChar w:fldCharType="begin" w:fldLock="1"/>
+      </w:r>
+      <w:r>
+        <w:rPr>
+          <w:i/>
+          <w:iCs/>
           <w:lang w:val="en-US"/>
         </w:rPr>
-        <w:t>Micheal</w:t>
-      </w:r>
-      <w:proofErr w:type="spellEnd"/>
-      <w:r>
-        <w:rPr>
+        <w:instrText>ADDIN CSL_CITATION {"citationItems":[{"id":"ITEM-1","itemData":{"ISBN":"978-602-401-204-5","abstract":"Tujuan umum buku ajar ini disusun agar dapat bermanfaat khususnya bagi mahasiswa/i yang sedang dan akan mempelajari mata kuliah manajemen basis data dan umumnya bagi pembaca yang mempelajari dan memahami tentang manajemen basis data. Harapan besar bagi penulis agar nantinnya pembaca buku ini dapat mengimplementasikan basis data dengan menggunakan software MySQL dengan baik. Buku “Manajemen Basis Data Menggunakan MySQL” ini terdiri dari 8 bab yaitu Pengenalan Dasar Basis Data, Model Data Relasional, Manajemen Basis Data, Struktur Bahasa Query (SQL), Penerapan Operator dalam Mysql, Penerapan Fungsi dalam Mysql, Relasi Tabel, dan Mysql dan PHP.","author":[{"dropping-particle":"","family":"Yanto","given":"Robi","non-dropping-particle":"","parse-names":false,"suffix":""}],"edition":"Edisi 1","id":"ITEM-1","issued":{"date-parts":[["2018"]]},"number-of-pages":"xi + 243","publisher":"Deepublish","publisher-place":"Yogyakarta","title":"Manajemen Basis Data Menggunakan MySQL","type":"book"},"uris":["http://www.mendeley.com/documents/?uuid=5c74c363-3516-432f-aebb-fbcfaeefce39"]}],"mendeley":{"formattedCitation":"[15]","plainTextFormattedCitation":"[15]","previouslyFormattedCitation":"[15]"},"properties":{"noteIndex":0},"schema":"https://github.com/citation-style-language/schema/raw/master/csl-citation.json"}</w:instrText>
+      </w:r>
+      <w:r>
+        <w:rPr>
+          <w:i/>
+          <w:iCs/>
           <w:lang w:val="en-US"/>
         </w:rPr>
-        <w:t xml:space="preserve"> Monty </w:t>
-      </w:r>
-      <w:proofErr w:type="spellStart"/>
-      <w:r>
-        <w:rPr>
+        <w:fldChar w:fldCharType="separate"/>
+      </w:r>
+      <w:r>
+        <w:rPr>
+          <w:iCs/>
+          <w:noProof/>
           <w:lang w:val="en-US"/>
         </w:rPr>
-        <w:t>Widenius</w:t>
-      </w:r>
-      <w:proofErr w:type="spellEnd"/>
-      <w:r>
-        <w:rPr>
+        <w:t>[15]</w:t>
+      </w:r>
+      <w:r>
+        <w:rPr>
+          <w:i/>
+          <w:iCs/>
           <w:lang w:val="en-US"/>
         </w:rPr>
-        <w:t xml:space="preserve"> </w:t>
-      </w:r>
-      <w:proofErr w:type="spellStart"/>
+        <w:fldChar w:fldCharType="end"/>
+      </w:r>
       <w:r>
         <w:rPr>
           <w:lang w:val="en-US"/>
         </w:rPr>
-        <w:t>untuk</w:t>
-      </w:r>
-      <w:proofErr w:type="spellEnd"/>
-      <w:r>
+        <w:t>.</w:t>
+      </w:r>
+    </w:p>
+    <w:p>
+      <w:pPr>
         <w:rPr>
           <w:lang w:val="en-US"/>
         </w:rPr>
-        <w:t xml:space="preserve"> </w:t>
-      </w:r>
-      <w:proofErr w:type="spellStart"/>
+      </w:pPr>
       <w:r>
         <w:rPr>
           <w:lang w:val="en-US"/>
         </w:rPr>
-        <w:t>perusahaan</w:t>
-      </w:r>
-      <w:proofErr w:type="spellEnd"/>
-      <w:r>
-        <w:rPr>
+        <w:t xml:space="preserve">MySQL merupakan </w:t>
+      </w:r>
+      <w:r>
+        <w:rPr>
+          <w:i/>
+          <w:iCs/>
           <w:lang w:val="en-US"/>
         </w:rPr>
-        <w:t xml:space="preserve"> </w:t>
-      </w:r>
-      <w:proofErr w:type="spellStart"/>
+        <w:t xml:space="preserve">system </w:t>
+      </w:r>
       <w:r>
         <w:rPr>
           <w:lang w:val="en-US"/>
         </w:rPr>
-        <w:t>T</w:t>
-      </w:r>
-      <w:r>
-        <w:rPr>
+        <w:t xml:space="preserve">manajemen </w:t>
+      </w:r>
+      <w:r>
+        <w:rPr>
+          <w:i/>
+          <w:iCs/>
           <w:lang w:val="en-US"/>
         </w:rPr>
-        <w:t>c</w:t>
+        <w:t xml:space="preserve">database </w:t>
       </w:r>
       <w:r>
         <w:rPr>
           <w:lang w:val="en-US"/>
         </w:rPr>
-        <w:t>X</w:t>
-      </w:r>
-      <w:proofErr w:type="spellEnd"/>
-      <w:r>
-        <w:rPr>
+        <w:t xml:space="preserve">yang bersifat </w:t>
+      </w:r>
+      <w:r>
+        <w:rPr>
+          <w:i/>
+          <w:iCs/>
           <w:lang w:val="en-US"/>
         </w:rPr>
-        <w:t xml:space="preserve"> di </w:t>
-      </w:r>
-      <w:proofErr w:type="spellStart"/>
+        <w:t>open source</w:t>
+      </w:r>
       <w:r>
         <w:rPr>
           <w:lang w:val="en-US"/>
         </w:rPr>
-        <w:t>S</w:t>
+        <w:t xml:space="preserve"> atau gratis. Keunggulan yang bisa kita ketahui dari My</w:t>
       </w:r>
       <w:r>
         <w:rPr>
           <w:lang w:val="en-US"/>
         </w:rPr>
-        <w:t>wedia</w:t>
-      </w:r>
-      <w:proofErr w:type="spellEnd"/>
+        <w:t>SQL</w:t>
+      </w:r>
       <w:r>
         <w:rPr>
           <w:lang w:val="en-US"/>
         </w:rPr>
-        <w:t xml:space="preserve">. </w:t>
-      </w:r>
-      <w:proofErr w:type="spellStart"/>
-      <w:r>
-        <w:rPr>
-          <w:lang w:val="en-US"/>
-        </w:rPr>
-        <w:t>Sampai</w:t>
-      </w:r>
-      <w:proofErr w:type="spellEnd"/>
-      <w:r>
-        <w:rPr>
-          <w:lang w:val="en-US"/>
-        </w:rPr>
-        <w:t xml:space="preserve"> </w:t>
-      </w:r>
-      <w:proofErr w:type="spellStart"/>
-      <w:r>
-        <w:rPr>
-          <w:lang w:val="en-US"/>
-        </w:rPr>
-        <w:t>saat</w:t>
-      </w:r>
-      <w:proofErr w:type="spellEnd"/>
-      <w:r>
-        <w:rPr>
-          <w:lang w:val="en-US"/>
-        </w:rPr>
-        <w:t xml:space="preserve"> </w:t>
-      </w:r>
-      <w:proofErr w:type="spellStart"/>
-      <w:r>
-        <w:rPr>
-          <w:lang w:val="en-US"/>
-        </w:rPr>
-        <w:t>ini</w:t>
-      </w:r>
-      <w:proofErr w:type="spellEnd"/>
-      <w:r>
-        <w:rPr>
-          <w:lang w:val="en-US"/>
-        </w:rPr>
-        <w:t xml:space="preserve"> MySQL </w:t>
-      </w:r>
-      <w:proofErr w:type="spellStart"/>
-      <w:r>
-        <w:rPr>
-          <w:lang w:val="en-US"/>
-        </w:rPr>
-        <w:t>sudah</w:t>
-      </w:r>
-      <w:proofErr w:type="spellEnd"/>
-      <w:r>
-        <w:rPr>
-          <w:lang w:val="en-US"/>
-        </w:rPr>
-        <w:t xml:space="preserve"> </w:t>
-      </w:r>
-      <w:proofErr w:type="spellStart"/>
-      <w:r>
-        <w:rPr>
-          <w:lang w:val="en-US"/>
-        </w:rPr>
-        <w:t>dapat</w:t>
-      </w:r>
-      <w:proofErr w:type="spellEnd"/>
-      <w:r>
-        <w:rPr>
-          <w:lang w:val="en-US"/>
-        </w:rPr>
-        <w:t xml:space="preserve"> </w:t>
-      </w:r>
-      <w:proofErr w:type="spellStart"/>
-      <w:r>
-        <w:rPr>
-          <w:lang w:val="en-US"/>
-        </w:rPr>
-        <w:t>bekerja</w:t>
-      </w:r>
-      <w:proofErr w:type="spellEnd"/>
-      <w:r>
-        <w:rPr>
-          <w:lang w:val="en-US"/>
-        </w:rPr>
-        <w:t xml:space="preserve"> </w:t>
-      </w:r>
-      <w:proofErr w:type="spellStart"/>
-      <w:r>
-        <w:rPr>
-          <w:lang w:val="en-US"/>
-        </w:rPr>
-        <w:t>untuk</w:t>
-      </w:r>
-      <w:proofErr w:type="spellEnd"/>
-      <w:r>
-        <w:rPr>
-          <w:lang w:val="en-US"/>
-        </w:rPr>
-        <w:t xml:space="preserve"> </w:t>
-      </w:r>
-      <w:proofErr w:type="spellStart"/>
-      <w:r>
-        <w:rPr>
-          <w:lang w:val="en-US"/>
-        </w:rPr>
-        <w:t>banyak</w:t>
-      </w:r>
-      <w:proofErr w:type="spellEnd"/>
-      <w:r>
-        <w:rPr>
-          <w:lang w:val="en-US"/>
-        </w:rPr>
-        <w:t xml:space="preserve"> </w:t>
-      </w:r>
-      <w:r>
-        <w:rPr>
-          <w:i/>
-          <w:iCs/>
-          <w:lang w:val="en-US"/>
-        </w:rPr>
-        <w:t xml:space="preserve">platform </w:t>
-      </w:r>
-      <w:proofErr w:type="spellStart"/>
-      <w:r>
-        <w:rPr>
-          <w:lang w:val="en-US"/>
-        </w:rPr>
-        <w:t>dengan</w:t>
-      </w:r>
-      <w:proofErr w:type="spellEnd"/>
-      <w:r>
-        <w:rPr>
-          <w:lang w:val="en-US"/>
-        </w:rPr>
-        <w:t xml:space="preserve"> </w:t>
-      </w:r>
-      <w:proofErr w:type="spellStart"/>
-      <w:r>
-        <w:rPr>
-          <w:lang w:val="en-US"/>
-        </w:rPr>
-        <w:t>dilengkapi</w:t>
-      </w:r>
-      <w:proofErr w:type="spellEnd"/>
-      <w:r>
-        <w:rPr>
-          <w:lang w:val="en-US"/>
-        </w:rPr>
-        <w:t xml:space="preserve"> </w:t>
-      </w:r>
-      <w:r>
-        <w:rPr>
-          <w:i/>
-          <w:iCs/>
-          <w:lang w:val="en-US"/>
-        </w:rPr>
-        <w:t xml:space="preserve">source code </w:t>
-      </w:r>
-      <w:r>
-        <w:rPr>
-          <w:i/>
-          <w:iCs/>
-          <w:lang w:val="en-US"/>
-        </w:rPr>
-        <w:fldChar w:fldCharType="begin" w:fldLock="1"/>
-      </w:r>
-      <w:r>
-        <w:rPr>
-          <w:i/>
-          <w:iCs/>
-          <w:lang w:val="en-US"/>
-        </w:rPr>
-        <w:instrText>ADDIN CSL_CITATION {"citationItems":[{"id":"ITEM-1","itemData":{"ISBN":"978-602-401-204-5","abstract":"Tujuan umum buku ajar ini disusun agar dapat bermanfaat khususnya bagi mahasiswa/i yang sedang dan akan mempelajari mata kuliah manajemen basis data dan umumnya bagi pembaca yang mempelajari dan memahami tentang manajemen basis data. Harapan besar bagi penulis agar nantinnya pembaca buku ini dapat mengimplementasikan basis data dengan menggunakan software MySQL dengan baik. Buku “Manajemen Basis Data Menggunakan MySQL” ini terdiri dari 8 bab yaitu Pengenalan Dasar Basis Data, Model Data Relasional, Manajemen Basis Data, Struktur Bahasa Query (SQL), Penerapan Operator dalam Mysql, Penerapan Fungsi dalam Mysql, Relasi Tabel, dan Mysql dan PHP.","author":[{"dropping-particle":"","family":"Yanto","given":"Robi","non-dropping-particle":"","parse-names":false,"suffix":""}],"edition":"Edisi 1","id":"ITEM-1","issued":{"date-parts":[["2018"]]},"number-of-pages":"xi + 243","publisher":"Deepublish","publisher-place":"Yogyakarta","title":"Manajemen Basis Data Menggunakan MySQL","type":"book"},"uris":["http://www.mendeley.com/documents/?uuid=5c74c363-3516-432f-aebb-fbcfaeefce39"]}],"mendeley":{"formattedCitation":"[15]","plainTextFormattedCitation":"[15]","previouslyFormattedCitation":"[15]"},"properties":{"noteIndex":0},"schema":"https://github.com/citation-style-language/schema/raw/master/csl-citation.json"}</w:instrText>
-      </w:r>
-      <w:r>
-        <w:rPr>
-          <w:i/>
-          <w:iCs/>
-          <w:lang w:val="en-US"/>
-        </w:rPr>
-        <w:fldChar w:fldCharType="separate"/>
-      </w:r>
-      <w:r>
-        <w:rPr>
-          <w:iCs/>
-          <w:noProof/>
-          <w:lang w:val="en-US"/>
-        </w:rPr>
-        <w:t>[15]</w:t>
-      </w:r>
-      <w:r>
-        <w:rPr>
-          <w:i/>
-          <w:iCs/>
-          <w:lang w:val="en-US"/>
-        </w:rPr>
-        <w:fldChar w:fldCharType="end"/>
-      </w:r>
-      <w:r>
-        <w:rPr>
-          <w:lang w:val="en-US"/>
-        </w:rPr>
-        <w:t>.</w:t>
-      </w:r>
-    </w:p>
-    <w:p>
-      <w:pPr>
-        <w:rPr>
-          <w:lang w:val="en-US"/>
-        </w:rPr>
-      </w:pPr>
-      <w:r>
-        <w:rPr>
-          <w:lang w:val="en-US"/>
-        </w:rPr>
-        <w:t xml:space="preserve">MySQL </w:t>
-      </w:r>
-      <w:proofErr w:type="spellStart"/>
-      <w:r>
-        <w:rPr>
-          <w:lang w:val="en-US"/>
-        </w:rPr>
-        <w:t>merupakan</w:t>
-      </w:r>
-      <w:proofErr w:type="spellEnd"/>
-      <w:r>
-        <w:rPr>
-          <w:lang w:val="en-US"/>
-        </w:rPr>
-        <w:t xml:space="preserve"> </w:t>
-      </w:r>
-      <w:r>
-        <w:rPr>
-          <w:i/>
-          <w:iCs/>
-          <w:lang w:val="en-US"/>
-        </w:rPr>
-        <w:t xml:space="preserve">system </w:t>
-      </w:r>
-      <w:proofErr w:type="spellStart"/>
-      <w:r>
-        <w:rPr>
-          <w:lang w:val="en-US"/>
-        </w:rPr>
-        <w:t>manajemen</w:t>
-      </w:r>
-      <w:proofErr w:type="spellEnd"/>
-      <w:r>
-        <w:rPr>
-          <w:lang w:val="en-US"/>
-        </w:rPr>
-        <w:t xml:space="preserve"> </w:t>
-      </w:r>
-      <w:r>
-        <w:rPr>
-          <w:i/>
-          <w:iCs/>
-          <w:lang w:val="en-US"/>
-        </w:rPr>
-        <w:t xml:space="preserve">database </w:t>
-      </w:r>
-      <w:r>
-        <w:rPr>
-          <w:lang w:val="en-US"/>
-        </w:rPr>
-        <w:t xml:space="preserve">yang </w:t>
-      </w:r>
-      <w:proofErr w:type="spellStart"/>
-      <w:r>
-        <w:rPr>
-          <w:lang w:val="en-US"/>
-        </w:rPr>
-        <w:t>bersifat</w:t>
-      </w:r>
-      <w:proofErr w:type="spellEnd"/>
-      <w:r>
-        <w:rPr>
-          <w:lang w:val="en-US"/>
-        </w:rPr>
-        <w:t xml:space="preserve"> </w:t>
-      </w:r>
-      <w:r>
-        <w:rPr>
-          <w:i/>
-          <w:iCs/>
-          <w:lang w:val="en-US"/>
-        </w:rPr>
-        <w:t>open source</w:t>
-      </w:r>
-      <w:r>
-        <w:rPr>
-          <w:lang w:val="en-US"/>
-        </w:rPr>
-        <w:t xml:space="preserve"> </w:t>
-      </w:r>
-      <w:proofErr w:type="spellStart"/>
-      <w:r>
-        <w:rPr>
-          <w:lang w:val="en-US"/>
-        </w:rPr>
-        <w:t>atau</w:t>
-      </w:r>
-      <w:proofErr w:type="spellEnd"/>
-      <w:r>
-        <w:rPr>
-          <w:lang w:val="en-US"/>
-        </w:rPr>
-        <w:t xml:space="preserve"> gratis. </w:t>
-      </w:r>
-      <w:proofErr w:type="spellStart"/>
-      <w:r>
-        <w:rPr>
-          <w:lang w:val="en-US"/>
-        </w:rPr>
-        <w:t>Keunggulan</w:t>
-      </w:r>
-      <w:proofErr w:type="spellEnd"/>
-      <w:r>
-        <w:rPr>
-          <w:lang w:val="en-US"/>
-        </w:rPr>
-        <w:t xml:space="preserve"> yang </w:t>
-      </w:r>
-      <w:proofErr w:type="spellStart"/>
-      <w:r>
-        <w:rPr>
-          <w:lang w:val="en-US"/>
-        </w:rPr>
-        <w:t>bisa</w:t>
-      </w:r>
-      <w:proofErr w:type="spellEnd"/>
-      <w:r>
-        <w:rPr>
-          <w:lang w:val="en-US"/>
-        </w:rPr>
-        <w:t xml:space="preserve"> </w:t>
-      </w:r>
-      <w:proofErr w:type="spellStart"/>
-      <w:r>
-        <w:rPr>
-          <w:lang w:val="en-US"/>
-        </w:rPr>
-        <w:t>kita</w:t>
-      </w:r>
-      <w:proofErr w:type="spellEnd"/>
-      <w:r>
-        <w:rPr>
-          <w:lang w:val="en-US"/>
-        </w:rPr>
-        <w:t xml:space="preserve"> </w:t>
-      </w:r>
-      <w:proofErr w:type="spellStart"/>
-      <w:r>
-        <w:rPr>
-          <w:lang w:val="en-US"/>
-        </w:rPr>
-        <w:t>ketahui</w:t>
-      </w:r>
-      <w:proofErr w:type="spellEnd"/>
-      <w:r>
-        <w:rPr>
-          <w:lang w:val="en-US"/>
-        </w:rPr>
-        <w:t xml:space="preserve"> </w:t>
-      </w:r>
-      <w:proofErr w:type="spellStart"/>
-      <w:r>
-        <w:rPr>
-          <w:lang w:val="en-US"/>
-        </w:rPr>
-        <w:t>dari</w:t>
-      </w:r>
-      <w:proofErr w:type="spellEnd"/>
-      <w:r>
-        <w:rPr>
-          <w:lang w:val="en-US"/>
-        </w:rPr>
-        <w:t xml:space="preserve"> My</w:t>
-      </w:r>
-      <w:r>
-        <w:rPr>
-          <w:lang w:val="en-US"/>
-        </w:rPr>
-        <w:t>SQL</w:t>
-      </w:r>
-      <w:r>
-        <w:rPr>
-          <w:lang w:val="en-US"/>
-        </w:rPr>
-        <w:t xml:space="preserve"> </w:t>
-      </w:r>
-      <w:proofErr w:type="spellStart"/>
-      <w:r>
-        <w:rPr>
-          <w:lang w:val="en-US"/>
-        </w:rPr>
-        <w:t>antara</w:t>
-      </w:r>
-      <w:proofErr w:type="spellEnd"/>
-      <w:r>
-        <w:rPr>
-          <w:lang w:val="en-US"/>
-        </w:rPr>
-        <w:t xml:space="preserve"> lain</w:t>
+        <w:t xml:space="preserve"> antara lain</w:t>
       </w:r>
       <w:r>
         <w:rPr>
@@ -13692,19 +12748,11 @@
           <w:lang w:val="en-US"/>
         </w:rPr>
       </w:pPr>
-      <w:proofErr w:type="spellStart"/>
       <w:r>
         <w:rPr>
           <w:lang w:val="en-US"/>
         </w:rPr>
-        <w:t>Kecepatan</w:t>
-      </w:r>
-      <w:proofErr w:type="spellEnd"/>
-      <w:r>
-        <w:rPr>
-          <w:lang w:val="en-US"/>
-        </w:rPr>
-        <w:t>.</w:t>
+        <w:t>Kecepatan.</w:t>
       </w:r>
     </w:p>
     <w:p>
@@ -13718,70 +12766,26 @@
           <w:lang w:val="en-US"/>
         </w:rPr>
       </w:pPr>
-      <w:proofErr w:type="spellStart"/>
       <w:r>
         <w:rPr>
           <w:lang w:val="en-US"/>
         </w:rPr>
-        <w:t>Kemudahan</w:t>
-      </w:r>
-      <w:proofErr w:type="spellEnd"/>
-      <w:r>
-        <w:rPr>
+        <w:t xml:space="preserve">Kemudahan bagi </w:t>
+      </w:r>
+      <w:r>
+        <w:rPr>
+          <w:i/>
+          <w:iCs/>
           <w:lang w:val="en-US"/>
         </w:rPr>
-        <w:t xml:space="preserve"> </w:t>
-      </w:r>
-      <w:proofErr w:type="spellStart"/>
+        <w:t>user</w:t>
+      </w:r>
       <w:r>
         <w:rPr>
           <w:lang w:val="en-US"/>
         </w:rPr>
-        <w:t>bagi</w:t>
-      </w:r>
-      <w:proofErr w:type="spellEnd"/>
-      <w:r>
-        <w:rPr>
-          <w:lang w:val="en-US"/>
-        </w:rPr>
-        <w:t xml:space="preserve"> </w:t>
-      </w:r>
-      <w:r>
-        <w:rPr>
-          <w:i/>
-          <w:iCs/>
-          <w:lang w:val="en-US"/>
-        </w:rPr>
-        <w:t>user</w:t>
-      </w:r>
-      <w:r>
-        <w:rPr>
-          <w:lang w:val="en-US"/>
-        </w:rPr>
-        <w:t xml:space="preserve"> </w:t>
-      </w:r>
-      <w:proofErr w:type="spellStart"/>
-      <w:r>
-        <w:rPr>
-          <w:lang w:val="en-US"/>
-        </w:rPr>
-        <w:t>dalam</w:t>
-      </w:r>
-      <w:proofErr w:type="spellEnd"/>
-      <w:r>
-        <w:rPr>
-          <w:lang w:val="en-US"/>
-        </w:rPr>
-        <w:t xml:space="preserve"> </w:t>
-      </w:r>
-      <w:proofErr w:type="spellStart"/>
-      <w:r>
-        <w:rPr>
-          <w:lang w:val="en-US"/>
-        </w:rPr>
-        <w:t>penggunaannya</w:t>
-      </w:r>
-      <w:proofErr w:type="spellEnd"/>
+        <w:t xml:space="preserve"> dalam penggunaannya</w:t>
+      </w:r>
       <w:r>
         <w:rPr>
           <w:lang w:val="en-US"/>
@@ -13800,47 +12804,25 @@
           <w:lang w:val="en-US"/>
         </w:rPr>
       </w:pPr>
-      <w:proofErr w:type="spellStart"/>
       <w:r>
         <w:rPr>
           <w:lang w:val="en-US"/>
         </w:rPr>
-        <w:t>Bersifat</w:t>
-      </w:r>
-      <w:proofErr w:type="spellEnd"/>
-      <w:r>
-        <w:rPr>
+        <w:t xml:space="preserve">Bersifat </w:t>
+      </w:r>
+      <w:r>
+        <w:rPr>
+          <w:i/>
+          <w:iCs/>
           <w:lang w:val="en-US"/>
         </w:rPr>
-        <w:t xml:space="preserve"> </w:t>
-      </w:r>
-      <w:r>
-        <w:rPr>
-          <w:i/>
-          <w:iCs/>
+        <w:t>open source</w:t>
+      </w:r>
+      <w:r>
+        <w:rPr>
           <w:lang w:val="en-US"/>
         </w:rPr>
-        <w:t>open source</w:t>
-      </w:r>
-      <w:r>
-        <w:rPr>
-          <w:lang w:val="en-US"/>
-        </w:rPr>
-        <w:t xml:space="preserve"> </w:t>
-      </w:r>
-      <w:proofErr w:type="spellStart"/>
-      <w:r>
-        <w:rPr>
-          <w:lang w:val="en-US"/>
-        </w:rPr>
-        <w:t>atau</w:t>
-      </w:r>
-      <w:proofErr w:type="spellEnd"/>
-      <w:r>
-        <w:rPr>
-          <w:lang w:val="en-US"/>
-        </w:rPr>
-        <w:t xml:space="preserve"> gratis.</w:t>
+        <w:t xml:space="preserve"> atau gratis.</w:t>
       </w:r>
     </w:p>
     <w:p>
@@ -13858,35 +12840,7 @@
         <w:rPr>
           <w:lang w:val="en-US"/>
         </w:rPr>
-        <w:t xml:space="preserve">Support </w:t>
-      </w:r>
-      <w:proofErr w:type="spellStart"/>
-      <w:r>
-        <w:rPr>
-          <w:lang w:val="en-US"/>
-        </w:rPr>
-        <w:t>dengan</w:t>
-      </w:r>
-      <w:proofErr w:type="spellEnd"/>
-      <w:r>
-        <w:rPr>
-          <w:lang w:val="en-US"/>
-        </w:rPr>
-        <w:t xml:space="preserve"> </w:t>
-      </w:r>
-      <w:proofErr w:type="spellStart"/>
-      <w:r>
-        <w:rPr>
-          <w:lang w:val="en-US"/>
-        </w:rPr>
-        <w:t>bahasa</w:t>
-      </w:r>
-      <w:proofErr w:type="spellEnd"/>
-      <w:r>
-        <w:rPr>
-          <w:lang w:val="en-US"/>
-        </w:rPr>
-        <w:t xml:space="preserve"> </w:t>
+        <w:t xml:space="preserve">Support dengan bahasa </w:t>
       </w:r>
       <w:r>
         <w:rPr>
@@ -13926,119 +12880,19 @@
         <w:rPr>
           <w:lang w:val="en-US"/>
         </w:rPr>
+        <w:t xml:space="preserve"> dapat mengakses lebih dari satu dalam satu</w:t>
+      </w:r>
+      <w:r>
+        <w:rPr>
+          <w:lang w:val="en-US"/>
+        </w:rPr>
         <w:t xml:space="preserve"> </w:t>
       </w:r>
-      <w:proofErr w:type="spellStart"/>
       <w:r>
         <w:rPr>
           <w:lang w:val="en-US"/>
         </w:rPr>
-        <w:t>dapat</w:t>
-      </w:r>
-      <w:proofErr w:type="spellEnd"/>
-      <w:r>
-        <w:rPr>
-          <w:lang w:val="en-US"/>
-        </w:rPr>
-        <w:t xml:space="preserve"> </w:t>
-      </w:r>
-      <w:proofErr w:type="spellStart"/>
-      <w:r>
-        <w:rPr>
-          <w:lang w:val="en-US"/>
-        </w:rPr>
-        <w:t>mengakses</w:t>
-      </w:r>
-      <w:proofErr w:type="spellEnd"/>
-      <w:r>
-        <w:rPr>
-          <w:lang w:val="en-US"/>
-        </w:rPr>
-        <w:t xml:space="preserve"> </w:t>
-      </w:r>
-      <w:proofErr w:type="spellStart"/>
-      <w:r>
-        <w:rPr>
-          <w:lang w:val="en-US"/>
-        </w:rPr>
-        <w:t>lebih</w:t>
-      </w:r>
-      <w:proofErr w:type="spellEnd"/>
-      <w:r>
-        <w:rPr>
-          <w:lang w:val="en-US"/>
-        </w:rPr>
-        <w:t xml:space="preserve"> </w:t>
-      </w:r>
-      <w:proofErr w:type="spellStart"/>
-      <w:r>
-        <w:rPr>
-          <w:lang w:val="en-US"/>
-        </w:rPr>
-        <w:t>dari</w:t>
-      </w:r>
-      <w:proofErr w:type="spellEnd"/>
-      <w:r>
-        <w:rPr>
-          <w:lang w:val="en-US"/>
-        </w:rPr>
-        <w:t xml:space="preserve"> </w:t>
-      </w:r>
-      <w:proofErr w:type="spellStart"/>
-      <w:r>
-        <w:rPr>
-          <w:lang w:val="en-US"/>
-        </w:rPr>
-        <w:t>satu</w:t>
-      </w:r>
-      <w:proofErr w:type="spellEnd"/>
-      <w:r>
-        <w:rPr>
-          <w:lang w:val="en-US"/>
-        </w:rPr>
-        <w:t xml:space="preserve"> </w:t>
-      </w:r>
-      <w:proofErr w:type="spellStart"/>
-      <w:r>
-        <w:rPr>
-          <w:lang w:val="en-US"/>
-        </w:rPr>
-        <w:t>dalam</w:t>
-      </w:r>
-      <w:proofErr w:type="spellEnd"/>
-      <w:r>
-        <w:rPr>
-          <w:lang w:val="en-US"/>
-        </w:rPr>
-        <w:t xml:space="preserve"> </w:t>
-      </w:r>
-      <w:proofErr w:type="spellStart"/>
-      <w:r>
-        <w:rPr>
-          <w:lang w:val="en-US"/>
-        </w:rPr>
-        <w:t>satu</w:t>
-      </w:r>
-      <w:proofErr w:type="spellEnd"/>
-      <w:r>
-        <w:rPr>
-          <w:lang w:val="en-US"/>
-        </w:rPr>
-        <w:t xml:space="preserve"> </w:t>
-      </w:r>
-      <w:proofErr w:type="spellStart"/>
-      <w:r>
-        <w:rPr>
-          <w:lang w:val="en-US"/>
-        </w:rPr>
-        <w:t>waktu</w:t>
-      </w:r>
-      <w:proofErr w:type="spellEnd"/>
-      <w:r>
-        <w:rPr>
-          <w:lang w:val="en-US"/>
-        </w:rPr>
-        <w:t>.</w:t>
+        <w:t>waktu.</w:t>
       </w:r>
     </w:p>
     <w:p>
@@ -14052,103 +12906,23 @@
           <w:lang w:val="en-US"/>
         </w:rPr>
       </w:pPr>
-      <w:proofErr w:type="spellStart"/>
       <w:r>
         <w:rPr>
           <w:lang w:val="en-US"/>
         </w:rPr>
-        <w:t>Akses</w:t>
-      </w:r>
-      <w:proofErr w:type="spellEnd"/>
+        <w:t>Akses data dapat dilakukan di setiap tempat</w:t>
+      </w:r>
       <w:r>
         <w:rPr>
           <w:lang w:val="en-US"/>
         </w:rPr>
-        <w:t xml:space="preserve"> data </w:t>
-      </w:r>
-      <w:proofErr w:type="spellStart"/>
+        <w:t xml:space="preserve"> </w:t>
+      </w:r>
       <w:r>
         <w:rPr>
           <w:lang w:val="en-US"/>
         </w:rPr>
-        <w:t>dapat</w:t>
-      </w:r>
-      <w:proofErr w:type="spellEnd"/>
-      <w:r>
-        <w:rPr>
-          <w:lang w:val="en-US"/>
-        </w:rPr>
-        <w:t xml:space="preserve"> </w:t>
-      </w:r>
-      <w:proofErr w:type="spellStart"/>
-      <w:r>
-        <w:rPr>
-          <w:lang w:val="en-US"/>
-        </w:rPr>
-        <w:t>dilakukan</w:t>
-      </w:r>
-      <w:proofErr w:type="spellEnd"/>
-      <w:r>
-        <w:rPr>
-          <w:lang w:val="en-US"/>
-        </w:rPr>
-        <w:t xml:space="preserve"> di </w:t>
-      </w:r>
-      <w:proofErr w:type="spellStart"/>
-      <w:r>
-        <w:rPr>
-          <w:lang w:val="en-US"/>
-        </w:rPr>
-        <w:t>setiap</w:t>
-      </w:r>
-      <w:proofErr w:type="spellEnd"/>
-      <w:r>
-        <w:rPr>
-          <w:lang w:val="en-US"/>
-        </w:rPr>
-        <w:t xml:space="preserve"> </w:t>
-      </w:r>
-      <w:proofErr w:type="spellStart"/>
-      <w:r>
-        <w:rPr>
-          <w:lang w:val="en-US"/>
-        </w:rPr>
-        <w:t>tempat</w:t>
-      </w:r>
-      <w:proofErr w:type="spellEnd"/>
-      <w:r>
-        <w:rPr>
-          <w:lang w:val="en-US"/>
-        </w:rPr>
-        <w:t xml:space="preserve"> </w:t>
-      </w:r>
-      <w:proofErr w:type="spellStart"/>
-      <w:r>
-        <w:rPr>
-          <w:lang w:val="en-US"/>
-        </w:rPr>
-        <w:t>dengan</w:t>
-      </w:r>
-      <w:proofErr w:type="spellEnd"/>
-      <w:r>
-        <w:rPr>
-          <w:lang w:val="en-US"/>
-        </w:rPr>
-        <w:t xml:space="preserve"> </w:t>
-      </w:r>
-      <w:proofErr w:type="spellStart"/>
-      <w:r>
-        <w:rPr>
-          <w:lang w:val="en-US"/>
-        </w:rPr>
-        <w:t>fasilitas</w:t>
-      </w:r>
-      <w:proofErr w:type="spellEnd"/>
-      <w:r>
-        <w:rPr>
-          <w:lang w:val="en-US"/>
-        </w:rPr>
-        <w:t xml:space="preserve"> internet.</w:t>
+        <w:t>dengan fasilitas internet.</w:t>
       </w:r>
     </w:p>
     <w:p>
@@ -14162,113 +12936,55 @@
           <w:lang w:val="en-US"/>
         </w:rPr>
       </w:pPr>
-      <w:proofErr w:type="spellStart"/>
       <w:r>
         <w:rPr>
           <w:lang w:val="en-US"/>
         </w:rPr>
-        <w:t>MySQLmudah</w:t>
-      </w:r>
-      <w:proofErr w:type="spellEnd"/>
+        <w:t>MySQLmudah didapatkan kar</w:t>
+      </w:r>
       <w:r>
         <w:rPr>
           <w:lang w:val="en-US"/>
         </w:rPr>
+        <w:t>e</w:t>
+      </w:r>
+      <w:r>
+        <w:rPr>
+          <w:lang w:val="en-US"/>
+        </w:rPr>
+        <w:t xml:space="preserve">na </w:t>
+      </w:r>
+      <w:r>
+        <w:rPr>
+          <w:i/>
+          <w:iCs/>
+          <w:lang w:val="en-US"/>
+        </w:rPr>
+        <w:t>source code</w:t>
+      </w:r>
+      <w:r>
+        <w:rPr>
+          <w:lang w:val="en-US"/>
+        </w:rPr>
+        <w:t xml:space="preserve"> yang</w:t>
+      </w:r>
+      <w:r>
+        <w:rPr>
+          <w:lang w:val="en-US"/>
+        </w:rPr>
         <w:t xml:space="preserve"> </w:t>
       </w:r>
-      <w:proofErr w:type="spellStart"/>
       <w:r>
         <w:rPr>
           <w:lang w:val="en-US"/>
         </w:rPr>
-        <w:t>didapatkan</w:t>
-      </w:r>
-      <w:proofErr w:type="spellEnd"/>
+        <w:t>dapat disebarluaska</w:t>
+      </w:r>
       <w:r>
         <w:rPr>
           <w:lang w:val="en-US"/>
         </w:rPr>
-        <w:t xml:space="preserve"> </w:t>
-      </w:r>
-      <w:proofErr w:type="spellStart"/>
-      <w:r>
-        <w:rPr>
-          <w:lang w:val="en-US"/>
-        </w:rPr>
-        <w:t>kar</w:t>
-      </w:r>
-      <w:r>
-        <w:rPr>
-          <w:lang w:val="en-US"/>
-        </w:rPr>
-        <w:t>e</w:t>
-      </w:r>
-      <w:r>
-        <w:rPr>
-          <w:lang w:val="en-US"/>
-        </w:rPr>
-        <w:t>na</w:t>
-      </w:r>
-      <w:proofErr w:type="spellEnd"/>
-      <w:r>
-        <w:rPr>
-          <w:lang w:val="en-US"/>
-        </w:rPr>
-        <w:t xml:space="preserve"> </w:t>
-      </w:r>
-      <w:r>
-        <w:rPr>
-          <w:i/>
-          <w:iCs/>
-          <w:lang w:val="en-US"/>
-        </w:rPr>
-        <w:t>source code</w:t>
-      </w:r>
-      <w:r>
-        <w:rPr>
-          <w:lang w:val="en-US"/>
-        </w:rPr>
-        <w:t xml:space="preserve"> yang</w:t>
-      </w:r>
-      <w:r>
-        <w:rPr>
-          <w:lang w:val="en-US"/>
-        </w:rPr>
-        <w:t xml:space="preserve"> </w:t>
-      </w:r>
-      <w:proofErr w:type="spellStart"/>
-      <w:r>
-        <w:rPr>
-          <w:lang w:val="en-US"/>
-        </w:rPr>
-        <w:t>dapat</w:t>
-      </w:r>
-      <w:proofErr w:type="spellEnd"/>
-      <w:r>
-        <w:rPr>
-          <w:lang w:val="en-US"/>
-        </w:rPr>
-        <w:t xml:space="preserve"> </w:t>
-      </w:r>
-      <w:proofErr w:type="spellStart"/>
-      <w:r>
-        <w:rPr>
-          <w:lang w:val="en-US"/>
-        </w:rPr>
-        <w:t>disebarluaska</w:t>
-      </w:r>
-      <w:r>
-        <w:rPr>
-          <w:lang w:val="en-US"/>
-        </w:rPr>
-        <w:t>n</w:t>
-      </w:r>
-      <w:proofErr w:type="spellEnd"/>
-      <w:r>
-        <w:rPr>
-          <w:lang w:val="en-US"/>
-        </w:rPr>
-        <w:t>.</w:t>
+        <w:t>n.</w:t>
       </w:r>
     </w:p>
     <w:p>
@@ -14283,40 +12999,15 @@
           <w:iCs/>
         </w:rPr>
       </w:pPr>
-      <w:bookmarkStart w:id="40" w:name="_Toc38969366"/>
-      <w:proofErr w:type="spellStart"/>
-      <w:r>
-        <w:rPr>
-          <w:i/>
-          <w:iCs/>
-        </w:rPr>
-        <w:t>Entity</w:t>
-      </w:r>
-      <w:proofErr w:type="spellEnd"/>
-      <w:r>
-        <w:rPr>
-          <w:i/>
-          <w:iCs/>
-        </w:rPr>
-        <w:t xml:space="preserve"> </w:t>
-      </w:r>
-      <w:proofErr w:type="spellStart"/>
-      <w:r>
-        <w:rPr>
-          <w:i/>
-          <w:iCs/>
-        </w:rPr>
-        <w:t>Relationship</w:t>
-      </w:r>
-      <w:proofErr w:type="spellEnd"/>
-      <w:r>
-        <w:rPr>
-          <w:i/>
-          <w:iCs/>
-        </w:rPr>
-        <w:t xml:space="preserve"> Diagram</w:t>
-      </w:r>
-      <w:bookmarkEnd w:id="40"/>
+      <w:bookmarkStart w:id="39" w:name="_Toc38969366"/>
+      <w:r>
+        <w:rPr>
+          <w:i/>
+          <w:iCs/>
+        </w:rPr>
+        <w:t>Entity Relationship Diagram</w:t>
+      </w:r>
+      <w:bookmarkEnd w:id="39"/>
     </w:p>
     <w:p/>
     <w:p>
@@ -14327,33 +13018,15 @@
           <w:numId w:val="6"/>
         </w:numPr>
       </w:pPr>
-      <w:bookmarkStart w:id="41" w:name="_Toc38969367"/>
-      <w:proofErr w:type="spellStart"/>
-      <w:r>
-        <w:rPr>
-          <w:i/>
-          <w:iCs/>
-        </w:rPr>
-        <w:t>Unified</w:t>
-      </w:r>
-      <w:proofErr w:type="spellEnd"/>
-      <w:r>
-        <w:rPr>
-          <w:i/>
-          <w:iCs/>
-        </w:rPr>
-        <w:t xml:space="preserve"> Model </w:t>
-      </w:r>
-      <w:proofErr w:type="spellStart"/>
-      <w:r>
-        <w:rPr>
-          <w:i/>
-          <w:iCs/>
-        </w:rPr>
-        <w:t>Language</w:t>
-      </w:r>
-      <w:bookmarkEnd w:id="41"/>
-      <w:proofErr w:type="spellEnd"/>
+      <w:bookmarkStart w:id="40" w:name="_Toc38969367"/>
+      <w:r>
+        <w:rPr>
+          <w:i/>
+          <w:iCs/>
+        </w:rPr>
+        <w:t>Unified Model Language</w:t>
+      </w:r>
+      <w:bookmarkEnd w:id="40"/>
     </w:p>
     <w:p>
       <w:r>
@@ -14368,31 +13041,15 @@
           <w:numId w:val="6"/>
         </w:numPr>
       </w:pPr>
-      <w:bookmarkStart w:id="42" w:name="_Toc38969368"/>
-      <w:r>
-        <w:rPr>
-          <w:i/>
-          <w:iCs/>
-        </w:rPr>
-        <w:t xml:space="preserve">Use </w:t>
-      </w:r>
-      <w:proofErr w:type="spellStart"/>
-      <w:r>
-        <w:rPr>
-          <w:i/>
-          <w:iCs/>
-        </w:rPr>
-        <w:t>Case</w:t>
-      </w:r>
-      <w:proofErr w:type="spellEnd"/>
-      <w:r>
-        <w:rPr>
-          <w:i/>
-          <w:iCs/>
-        </w:rPr>
-        <w:t xml:space="preserve"> Diagram</w:t>
-      </w:r>
-      <w:bookmarkEnd w:id="42"/>
+      <w:bookmarkStart w:id="41" w:name="_Toc38969368"/>
+      <w:r>
+        <w:rPr>
+          <w:i/>
+          <w:iCs/>
+        </w:rPr>
+        <w:t>Use Case Diagram</w:t>
+      </w:r>
+      <w:bookmarkEnd w:id="41"/>
     </w:p>
     <w:p/>
     <w:p>
@@ -14407,24 +13064,15 @@
           <w:iCs/>
         </w:rPr>
       </w:pPr>
-      <w:bookmarkStart w:id="43" w:name="_Toc38969369"/>
-      <w:proofErr w:type="spellStart"/>
-      <w:r>
-        <w:rPr>
-          <w:i/>
-          <w:iCs/>
-        </w:rPr>
-        <w:t>Activity</w:t>
-      </w:r>
-      <w:proofErr w:type="spellEnd"/>
-      <w:r>
-        <w:rPr>
-          <w:i/>
-          <w:iCs/>
-        </w:rPr>
-        <w:t xml:space="preserve"> Diagram</w:t>
-      </w:r>
-      <w:bookmarkEnd w:id="43"/>
+      <w:bookmarkStart w:id="42" w:name="_Toc38969369"/>
+      <w:r>
+        <w:rPr>
+          <w:i/>
+          <w:iCs/>
+        </w:rPr>
+        <w:t>Activity Diagram</w:t>
+      </w:r>
+      <w:bookmarkEnd w:id="42"/>
     </w:p>
     <w:p/>
     <w:p>
@@ -14439,25 +13087,16 @@
           <w:iCs/>
         </w:rPr>
       </w:pPr>
-      <w:bookmarkStart w:id="44" w:name="_Toc38969370"/>
-      <w:proofErr w:type="spellStart"/>
+      <w:bookmarkStart w:id="43" w:name="_Toc38969370"/>
       <w:r>
         <w:rPr>
           <w:i/>
           <w:iCs/>
         </w:rPr>
         <w:lastRenderedPageBreak/>
-        <w:t>Sequence</w:t>
-      </w:r>
-      <w:proofErr w:type="spellEnd"/>
-      <w:r>
-        <w:rPr>
-          <w:i/>
-          <w:iCs/>
-        </w:rPr>
-        <w:t xml:space="preserve"> Diagram</w:t>
-      </w:r>
-      <w:bookmarkEnd w:id="44"/>
+        <w:t>Sequence Diagram</w:t>
+      </w:r>
+      <w:bookmarkEnd w:id="43"/>
     </w:p>
     <w:p/>
     <w:p>
@@ -14468,24 +13107,15 @@
           <w:numId w:val="6"/>
         </w:numPr>
       </w:pPr>
-      <w:bookmarkStart w:id="45" w:name="_Toc38969371"/>
-      <w:proofErr w:type="spellStart"/>
-      <w:r>
-        <w:rPr>
-          <w:i/>
-          <w:iCs/>
-        </w:rPr>
-        <w:t>Class</w:t>
-      </w:r>
-      <w:proofErr w:type="spellEnd"/>
-      <w:r>
-        <w:rPr>
-          <w:i/>
-          <w:iCs/>
-        </w:rPr>
-        <w:t xml:space="preserve"> Diagram</w:t>
-      </w:r>
-      <w:bookmarkEnd w:id="45"/>
+      <w:bookmarkStart w:id="44" w:name="_Toc38969371"/>
+      <w:r>
+        <w:rPr>
+          <w:i/>
+          <w:iCs/>
+        </w:rPr>
+        <w:t>Class Diagram</w:t>
+      </w:r>
+      <w:bookmarkEnd w:id="44"/>
     </w:p>
     <w:p/>
     <w:p>
@@ -14496,7 +13126,7 @@
           <w:numId w:val="6"/>
         </w:numPr>
       </w:pPr>
-      <w:bookmarkStart w:id="46" w:name="_Toc38969372"/>
+      <w:bookmarkStart w:id="45" w:name="_Toc38969372"/>
       <w:r>
         <w:rPr>
           <w:i/>
@@ -14504,7 +13134,7 @@
         </w:rPr>
         <w:t>Black Box Testing</w:t>
       </w:r>
-      <w:bookmarkEnd w:id="46"/>
+      <w:bookmarkEnd w:id="45"/>
     </w:p>
     <w:p>
       <w:pPr>
@@ -14516,11 +13146,9 @@
           <w:docGrid w:linePitch="360"/>
         </w:sectPr>
       </w:pPr>
-      <w:proofErr w:type="spellStart"/>
       <w:r>
         <w:t>df</w:t>
       </w:r>
-      <w:proofErr w:type="spellEnd"/>
     </w:p>
     <w:p>
       <w:pPr>
@@ -14529,9 +13157,9 @@
           <w:noProof/>
         </w:rPr>
       </w:pPr>
-      <w:bookmarkStart w:id="47" w:name="_Toc36736962"/>
-      <w:bookmarkStart w:id="48" w:name="_Toc36737733"/>
-      <w:bookmarkStart w:id="49" w:name="_Toc38969373"/>
+      <w:bookmarkStart w:id="46" w:name="_Toc36736962"/>
+      <w:bookmarkStart w:id="47" w:name="_Toc36737733"/>
+      <w:bookmarkStart w:id="48" w:name="_Toc38969373"/>
       <w:r>
         <w:rPr>
           <w:noProof/>
@@ -14546,9 +13174,9 @@
         <w:br/>
         <w:t>METODE PENELITIAN</w:t>
       </w:r>
+      <w:bookmarkEnd w:id="46"/>
       <w:bookmarkEnd w:id="47"/>
       <w:bookmarkEnd w:id="48"/>
-      <w:bookmarkEnd w:id="49"/>
     </w:p>
     <w:p>
       <w:pPr>
@@ -14674,7 +13302,7 @@
           <w:noProof/>
         </w:rPr>
       </w:pPr>
-      <w:bookmarkStart w:id="50" w:name="_Toc38969374"/>
+      <w:bookmarkStart w:id="49" w:name="_Toc38969374"/>
       <w:r>
         <w:rPr>
           <w:noProof/>
@@ -14687,7 +13315,7 @@
         </w:rPr>
         <w:t>Pengumpulan Data</w:t>
       </w:r>
-      <w:bookmarkEnd w:id="50"/>
+      <w:bookmarkEnd w:id="49"/>
     </w:p>
     <w:p>
       <w:pPr>
@@ -14892,10 +13520,11 @@
           <w:noProof/>
         </w:rPr>
       </w:pPr>
-      <w:bookmarkStart w:id="51" w:name="_Toc38969375"/>
-      <w:r>
-        <w:rPr>
-          <w:noProof/>
+      <w:bookmarkStart w:id="50" w:name="_Toc38969375"/>
+      <w:r>
+        <w:rPr>
+          <w:noProof/>
+          <w:lang w:val="en-US"/>
         </w:rPr>
         <w:lastRenderedPageBreak/>
         <w:t xml:space="preserve">Metode </w:t>
@@ -14906,7 +13535,7 @@
         </w:rPr>
         <w:t>Pengembangan Sistem</w:t>
       </w:r>
-      <w:bookmarkEnd w:id="51"/>
+      <w:bookmarkEnd w:id="50"/>
     </w:p>
     <w:p>
       <w:r>
@@ -14982,15 +13611,16 @@
     </w:p>
     <w:p>
       <w:r>
-        <w:t xml:space="preserve">Analisa sistem adalah </w:t>
-      </w:r>
-      <w:proofErr w:type="spellStart"/>
-      <w:r>
-        <w:t>teknk</w:t>
-      </w:r>
-      <w:proofErr w:type="spellEnd"/>
-      <w:r>
-        <w:t xml:space="preserve"> </w:t>
+        <w:t>Analisa sistem adalah tekn</w:t>
+      </w:r>
+      <w:r>
+        <w:rPr>
+          <w:lang w:val="en-US"/>
+        </w:rPr>
+        <w:t>i</w:t>
+      </w:r>
+      <w:r>
+        <w:t xml:space="preserve">k </w:t>
       </w:r>
     </w:p>
     <w:p>
@@ -15012,11 +13642,9 @@
       </w:r>
     </w:p>
     <w:p>
-      <w:proofErr w:type="spellStart"/>
       <w:r>
         <w:t>dfdf</w:t>
       </w:r>
-      <w:proofErr w:type="spellEnd"/>
     </w:p>
     <w:p>
       <w:pPr>
@@ -15037,11 +13665,9 @@
       </w:r>
     </w:p>
     <w:p>
-      <w:proofErr w:type="spellStart"/>
       <w:r>
         <w:t>dfdf</w:t>
       </w:r>
-      <w:proofErr w:type="spellEnd"/>
     </w:p>
     <w:p>
       <w:pPr>
@@ -15062,18 +13688,16 @@
       </w:r>
     </w:p>
     <w:p>
-      <w:proofErr w:type="spellStart"/>
       <w:r>
         <w:t>dfdf</w:t>
       </w:r>
-      <w:proofErr w:type="spellEnd"/>
-    </w:p>
-    <w:p>
-      <w:pPr>
-        <w:pStyle w:val="ListParagraph"/>
+    </w:p>
+    <w:p>
+      <w:pPr>
+        <w:pStyle w:val="Heading2"/>
         <w:numPr>
-          <w:ilvl w:val="0"/>
-          <w:numId w:val="17"/>
+          <w:ilvl w:val="1"/>
+          <w:numId w:val="8"/>
         </w:numPr>
       </w:pPr>
       <w:r>
@@ -15087,11 +13711,9 @@
       </w:r>
     </w:p>
     <w:p>
-      <w:proofErr w:type="spellStart"/>
       <w:r>
         <w:t>sdsd</w:t>
       </w:r>
-      <w:proofErr w:type="spellEnd"/>
     </w:p>
     <w:p>
       <w:pPr>
@@ -15103,11 +13725,9 @@
           <w:docGrid w:linePitch="360"/>
         </w:sectPr>
       </w:pPr>
-      <w:proofErr w:type="spellStart"/>
       <w:r>
         <w:t>sd</w:t>
       </w:r>
-      <w:proofErr w:type="spellEnd"/>
     </w:p>
     <w:p>
       <w:pPr>
@@ -15116,9 +13736,9 @@
           <w:noProof/>
         </w:rPr>
       </w:pPr>
-      <w:bookmarkStart w:id="52" w:name="_Toc36736964"/>
-      <w:bookmarkStart w:id="53" w:name="_Toc36737735"/>
-      <w:bookmarkStart w:id="54" w:name="_Toc38969376"/>
+      <w:bookmarkStart w:id="51" w:name="_Toc36736964"/>
+      <w:bookmarkStart w:id="52" w:name="_Toc36737735"/>
+      <w:bookmarkStart w:id="53" w:name="_Toc38969376"/>
       <w:r>
         <w:rPr>
           <w:noProof/>
@@ -15133,9 +13753,9 @@
         <w:br/>
         <w:t>JADWAL KERJA</w:t>
       </w:r>
+      <w:bookmarkEnd w:id="51"/>
       <w:bookmarkEnd w:id="52"/>
       <w:bookmarkEnd w:id="53"/>
-      <w:bookmarkEnd w:id="54"/>
     </w:p>
     <w:p>
       <w:pPr>
@@ -15191,21 +13811,12 @@
         </w:rPr>
         <w:t>C</w:t>
       </w:r>
-      <w:proofErr w:type="spellStart"/>
-      <w:r>
-        <w:rPr>
-          <w:i/>
-          <w:iCs/>
-        </w:rPr>
-        <w:t>ommerce</w:t>
-      </w:r>
-      <w:proofErr w:type="spellEnd"/>
-      <w:r>
-        <w:rPr>
-          <w:i/>
-          <w:iCs/>
-        </w:rPr>
-        <w:t xml:space="preserve"> </w:t>
+      <w:r>
+        <w:rPr>
+          <w:i/>
+          <w:iCs/>
+        </w:rPr>
+        <w:t xml:space="preserve">ommerce </w:t>
       </w:r>
       <w:r>
         <w:rPr>
@@ -15213,13 +13824,8 @@
         </w:rPr>
         <w:t>B</w:t>
       </w:r>
-      <w:proofErr w:type="spellStart"/>
-      <w:r>
-        <w:t>erbasis</w:t>
-      </w:r>
-      <w:proofErr w:type="spellEnd"/>
-      <w:r>
-        <w:t xml:space="preserve"> B2C </w:t>
+      <w:r>
+        <w:t xml:space="preserve">erbasis B2C </w:t>
       </w:r>
       <w:r>
         <w:rPr>
@@ -15234,43 +13840,21 @@
         <w:rPr>
           <w:lang w:val="en-US"/>
         </w:rPr>
-        <w:t xml:space="preserve"> </w:t>
-      </w:r>
-      <w:proofErr w:type="spellStart"/>
-      <w:r>
-        <w:rPr>
+        <w:t xml:space="preserve"> Menggunakan </w:t>
+      </w:r>
+      <w:r>
+        <w:rPr>
+          <w:i/>
+          <w:iCs/>
           <w:lang w:val="en-US"/>
         </w:rPr>
-        <w:t>Menggunakan</w:t>
-      </w:r>
-      <w:proofErr w:type="spellEnd"/>
+        <w:t xml:space="preserve">framework </w:t>
+      </w:r>
       <w:r>
         <w:rPr>
           <w:lang w:val="en-US"/>
         </w:rPr>
-        <w:t xml:space="preserve"> </w:t>
-      </w:r>
-      <w:r>
-        <w:rPr>
-          <w:i/>
-          <w:iCs/>
-          <w:lang w:val="en-US"/>
-        </w:rPr>
-        <w:t xml:space="preserve">framework </w:t>
-      </w:r>
-      <w:proofErr w:type="spellStart"/>
-      <w:r>
-        <w:rPr>
-          <w:lang w:val="en-US"/>
-        </w:rPr>
-        <w:t>Codeigniter</w:t>
-      </w:r>
-      <w:proofErr w:type="spellEnd"/>
-      <w:r>
-        <w:rPr>
-          <w:lang w:val="en-US"/>
-        </w:rPr>
-        <w:t>.</w:t>
+        <w:t>Codeigniter.</w:t>
       </w:r>
       <w:r>
         <w:rPr>
@@ -15301,9 +13885,9 @@
           <w:noProof/>
         </w:rPr>
       </w:pPr>
-      <w:bookmarkStart w:id="55" w:name="_Toc36736966"/>
-      <w:bookmarkStart w:id="56" w:name="_Toc36737737"/>
-      <w:bookmarkStart w:id="57" w:name="_Toc38969377"/>
+      <w:bookmarkStart w:id="54" w:name="_Toc36736966"/>
+      <w:bookmarkStart w:id="55" w:name="_Toc36737737"/>
+      <w:bookmarkStart w:id="56" w:name="_Toc38969377"/>
       <w:r>
         <w:rPr>
           <w:noProof/>
@@ -15311,9 +13895,9 @@
         <w:lastRenderedPageBreak/>
         <w:t>DAFTAR PUSTAKA</w:t>
       </w:r>
+      <w:bookmarkEnd w:id="54"/>
       <w:bookmarkEnd w:id="55"/>
       <w:bookmarkEnd w:id="56"/>
-      <w:bookmarkEnd w:id="57"/>
     </w:p>
     <w:p>
       <w:pPr>
@@ -19237,6 +17821,26 @@
       <w:rFonts w:eastAsiaTheme="majorEastAsia" w:cstheme="majorBidi"/>
       <w:b/>
       <w:szCs w:val="24"/>
+    </w:rPr>
+  </w:style>
+  <w:style w:type="paragraph" w:styleId="Heading4">
+    <w:name w:val="heading 4"/>
+    <w:basedOn w:val="Normal"/>
+    <w:next w:val="Normal"/>
+    <w:link w:val="Heading4Char"/>
+    <w:uiPriority w:val="9"/>
+    <w:semiHidden/>
+    <w:unhideWhenUsed/>
+    <w:qFormat/>
+    <w:rsid w:val="00AF4A95"/>
+    <w:pPr>
+      <w:keepNext/>
+      <w:keepLines/>
+      <w:outlineLvl w:val="3"/>
+    </w:pPr>
+    <w:rPr>
+      <w:rFonts w:eastAsiaTheme="majorEastAsia" w:cstheme="majorBidi"/>
+      <w:iCs/>
     </w:rPr>
   </w:style>
   <w:style w:type="character" w:default="1" w:styleId="DefaultParagraphFont">
@@ -19723,6 +18327,19 @@
       <w:szCs w:val="18"/>
     </w:rPr>
   </w:style>
+  <w:style w:type="character" w:customStyle="1" w:styleId="Heading4Char">
+    <w:name w:val="Heading 4 Char"/>
+    <w:basedOn w:val="DefaultParagraphFont"/>
+    <w:link w:val="Heading4"/>
+    <w:uiPriority w:val="9"/>
+    <w:semiHidden/>
+    <w:rsid w:val="00AF4A95"/>
+    <w:rPr>
+      <w:rFonts w:ascii="Arial" w:eastAsiaTheme="majorEastAsia" w:hAnsi="Arial" w:cstheme="majorBidi"/>
+      <w:iCs/>
+      <w:lang w:val="id-ID"/>
+    </w:rPr>
+  </w:style>
 </w:styles>
 </file>
 
@@ -20026,7 +18643,7 @@
 </file>
 
 <file path=customXml/itemProps1.xml><?xml version="1.0" encoding="utf-8"?>
-<ds:datastoreItem xmlns:ds="http://schemas.openxmlformats.org/officeDocument/2006/customXml" ds:itemID="{00AE2221-BBD2-4D40-900F-939F3CF8A283}">
+<ds:datastoreItem xmlns:ds="http://schemas.openxmlformats.org/officeDocument/2006/customXml" ds:itemID="{FF235419-824E-4CFE-9A6A-FE1C852125BB}">
   <ds:schemaRefs>
     <ds:schemaRef ds:uri="http://schemas.openxmlformats.org/officeDocument/2006/bibliography"/>
   </ds:schemaRefs>

</xml_diff>

<commit_message>
+ Revise from Verifikator (edit rumusan masalah dan tujuan penelitian)
</commit_message>
<xml_diff>
--- a/Proposal/SI-2020-180030070.docx
+++ b/Proposal/SI-2020-180030070.docx
@@ -6484,54 +6484,20 @@
       <w:pPr>
         <w:rPr>
           <w:noProof/>
+        </w:rPr>
+      </w:pPr>
+      <w:r>
+        <w:rPr>
+          <w:noProof/>
+        </w:rPr>
+        <w:t>Berdasarkan uraian yang telah penulis uraikan sebelumnya, maka rumusan masalah yang akan dikaji pada penelitian ini adalah</w:t>
+      </w:r>
+      <w:r>
+        <w:rPr>
+          <w:noProof/>
           <w:lang w:val="en-US"/>
         </w:rPr>
-      </w:pPr>
-      <w:r>
-        <w:rPr>
-          <w:noProof/>
-        </w:rPr>
-        <w:t xml:space="preserve">Berdasarkan uraian yang telah penulis uraikan sebelumnya, maka rumusan masalah yang akan dikaji pada penelitian ini </w:t>
-      </w:r>
-      <w:r>
-        <w:rPr>
-          <w:noProof/>
-          <w:lang w:val="en-US"/>
-        </w:rPr>
-        <w:t xml:space="preserve">antara lain </w:t>
-      </w:r>
-      <w:r>
-        <w:rPr>
-          <w:noProof/>
-        </w:rPr>
-        <w:t>adalah</w:t>
-      </w:r>
-      <w:r>
-        <w:rPr>
-          <w:noProof/>
-          <w:lang w:val="en-US"/>
-        </w:rPr>
-        <w:t>:</w:t>
-      </w:r>
-    </w:p>
-    <w:p>
-      <w:pPr>
-        <w:pStyle w:val="ListParagraph"/>
-        <w:numPr>
-          <w:ilvl w:val="0"/>
-          <w:numId w:val="10"/>
-        </w:numPr>
-        <w:ind w:left="709" w:hanging="709"/>
-        <w:rPr>
-          <w:noProof/>
-        </w:rPr>
-      </w:pPr>
-      <w:r>
-        <w:rPr>
-          <w:noProof/>
-          <w:lang w:val="en-US"/>
-        </w:rPr>
-        <w:t>B</w:t>
+        <w:t xml:space="preserve"> b</w:t>
       </w:r>
       <w:r>
         <w:rPr>
@@ -6612,47 +6578,6 @@
       <w:r>
         <w:rPr>
           <w:noProof/>
-        </w:rPr>
-        <w:t>?</w:t>
-      </w:r>
-    </w:p>
-    <w:p>
-      <w:pPr>
-        <w:pStyle w:val="ListParagraph"/>
-        <w:numPr>
-          <w:ilvl w:val="0"/>
-          <w:numId w:val="10"/>
-        </w:numPr>
-        <w:ind w:left="709" w:hanging="709"/>
-        <w:rPr>
-          <w:noProof/>
-        </w:rPr>
-      </w:pPr>
-      <w:r>
-        <w:rPr>
-          <w:noProof/>
-          <w:lang w:val="en-US"/>
-        </w:rPr>
-        <w:t xml:space="preserve">Bagaimana </w:t>
-      </w:r>
-      <w:r>
-        <w:rPr>
-          <w:noProof/>
-        </w:rPr>
-        <w:t xml:space="preserve">membangun jaringan penjualan dan distribusi PT. Jamu Jaya Pamungkas secara </w:t>
-      </w:r>
-      <w:r>
-        <w:rPr>
-          <w:i/>
-          <w:iCs/>
-          <w:noProof/>
-        </w:rPr>
-        <w:t>online</w:t>
-      </w:r>
-      <w:r>
-        <w:rPr>
-          <w:noProof/>
-          <w:lang w:val="en-US"/>
         </w:rPr>
         <w:t>?</w:t>
       </w:r>
@@ -6697,26 +6622,20 @@
         <w:rPr>
           <w:noProof/>
         </w:rPr>
-        <w:t>antara lain adalah:</w:t>
-      </w:r>
-    </w:p>
-    <w:p>
-      <w:pPr>
-        <w:pStyle w:val="ListParagraph"/>
-        <w:numPr>
-          <w:ilvl w:val="0"/>
-          <w:numId w:val="20"/>
-        </w:numPr>
-        <w:ind w:left="709" w:hanging="709"/>
-        <w:rPr>
-          <w:noProof/>
-        </w:rPr>
-      </w:pPr>
-      <w:r>
-        <w:rPr>
-          <w:noProof/>
-        </w:rPr>
-        <w:t xml:space="preserve">Untuk </w:t>
+        <w:t>adalah</w:t>
+      </w:r>
+      <w:r>
+        <w:rPr>
+          <w:noProof/>
+          <w:lang w:val="en-US"/>
+        </w:rPr>
+        <w:t xml:space="preserve"> u</w:t>
+      </w:r>
+      <w:r>
+        <w:rPr>
+          <w:noProof/>
+        </w:rPr>
+        <w:t xml:space="preserve">ntuk </w:t>
       </w:r>
       <w:r>
         <w:rPr>
@@ -6787,59 +6706,6 @@
           <w:noProof/>
         </w:rPr>
         <w:t>Codeigniter</w:t>
-      </w:r>
-      <w:r>
-        <w:rPr>
-          <w:noProof/>
-          <w:lang w:val="en-US"/>
-        </w:rPr>
-        <w:t>.</w:t>
-      </w:r>
-    </w:p>
-    <w:p>
-      <w:pPr>
-        <w:pStyle w:val="ListParagraph"/>
-        <w:numPr>
-          <w:ilvl w:val="0"/>
-          <w:numId w:val="20"/>
-        </w:numPr>
-        <w:ind w:left="709" w:hanging="709"/>
-        <w:rPr>
-          <w:noProof/>
-        </w:rPr>
-      </w:pPr>
-      <w:r>
-        <w:rPr>
-          <w:noProof/>
-          <w:lang w:val="en-US"/>
-        </w:rPr>
-        <w:t xml:space="preserve">Untuk </w:t>
-      </w:r>
-      <w:r>
-        <w:rPr>
-          <w:noProof/>
-        </w:rPr>
-        <w:t xml:space="preserve">membangun jaringan penjualan dan </w:t>
-      </w:r>
-      <w:r>
-        <w:rPr>
-          <w:noProof/>
-        </w:rPr>
-        <w:t xml:space="preserve">distribusi PT. Jamu Jaya Pamungkas </w:t>
-      </w:r>
-      <w:r>
-        <w:rPr>
-          <w:noProof/>
-        </w:rPr>
-        <w:t xml:space="preserve">secara </w:t>
-      </w:r>
-      <w:r>
-        <w:rPr>
-          <w:i/>
-          <w:iCs/>
-          <w:noProof/>
-        </w:rPr>
-        <w:t>online</w:t>
       </w:r>
       <w:r>
         <w:rPr>
@@ -6902,7 +6768,6 @@
         <w:rPr>
           <w:noProof/>
         </w:rPr>
-        <w:lastRenderedPageBreak/>
         <w:t xml:space="preserve">Menambah metode proses penjualan dan distribusi baru secara </w:t>
       </w:r>
       <w:r>
@@ -6969,6 +6834,7 @@
         <w:rPr>
           <w:noProof/>
         </w:rPr>
+        <w:lastRenderedPageBreak/>
         <w:t>Mendapat potensi untuk mendapat keuntungan dari pelanggan</w:t>
       </w:r>
       <w:r>
@@ -7563,7 +7429,6 @@
         <w:rPr>
           <w:noProof/>
         </w:rPr>
-        <w:lastRenderedPageBreak/>
         <w:t xml:space="preserve">Dapat melihat halaman </w:t>
       </w:r>
       <w:r>
@@ -7741,6 +7606,7 @@
         <w:rPr>
           <w:noProof/>
         </w:rPr>
+        <w:lastRenderedPageBreak/>
         <w:t xml:space="preserve">Dapat </w:t>
       </w:r>
       <w:r>
@@ -8207,14 +8073,7 @@
         <w:rPr>
           <w:noProof/>
         </w:rPr>
-        <w:t xml:space="preserve"> Bab ini juga berisi tentang deskripsi sistem yang </w:t>
-      </w:r>
-      <w:r>
-        <w:rPr>
-          <w:noProof/>
-        </w:rPr>
-        <w:lastRenderedPageBreak/>
-        <w:t xml:space="preserve">dibuat, </w:t>
+        <w:t xml:space="preserve"> Bab ini juga berisi tentang deskripsi sistem yang dibuat, </w:t>
       </w:r>
       <w:r>
         <w:rPr>
@@ -8288,6 +8147,7 @@
           <w:bCs/>
           <w:noProof/>
         </w:rPr>
+        <w:lastRenderedPageBreak/>
         <w:t>BAB V PENUTUP</w:t>
       </w:r>
     </w:p>
@@ -18643,7 +18503,7 @@
 </file>
 
 <file path=customXml/itemProps1.xml><?xml version="1.0" encoding="utf-8"?>
-<ds:datastoreItem xmlns:ds="http://schemas.openxmlformats.org/officeDocument/2006/customXml" ds:itemID="{FF235419-824E-4CFE-9A6A-FE1C852125BB}">
+<ds:datastoreItem xmlns:ds="http://schemas.openxmlformats.org/officeDocument/2006/customXml" ds:itemID="{24169408-32AC-4A8A-AD8B-75CA713E8B98}">
   <ds:schemaRefs>
     <ds:schemaRef ds:uri="http://schemas.openxmlformats.org/officeDocument/2006/bibliography"/>
   </ds:schemaRefs>

</xml_diff>